<commit_message>
I still think my denotations are bullshit...
Former-commit-id: ee0e8c708287dedfc5dc6d652b3492e461b30f4a
</commit_message>
<xml_diff>
--- a/Nu/Documentation/Nu Denotational Semantics.docx
+++ b/Nu/Documentation/Nu Denotational Semantics.docx
@@ -172,14 +172,7 @@
           <w:rFonts w:ascii="Consolas" w:hAnsi="Consolas" w:cs="Consolas"/>
           <w:lang w:val="en"/>
         </w:rPr>
-        <w:t xml:space="preserve">_ </w:t>
-      </w:r>
-      <w:r>
-        <w:rPr>
-          <w:rFonts w:ascii="Consolas" w:hAnsi="Consolas" w:cs="Consolas"/>
-          <w:lang w:val="en"/>
-        </w:rPr>
-        <w:t>=</w:t>
+        <w:t>_ =</w:t>
       </w:r>
       <w:r>
         <w:rPr>
@@ -1081,14 +1074,7 @@
           <w:rFonts w:ascii="Consolas" w:hAnsi="Consolas" w:cs="Consolas"/>
           <w:lang w:val="en"/>
         </w:rPr>
-        <w:t xml:space="preserve"> (</w:t>
-      </w:r>
-      <w:r>
-        <w:rPr>
-          <w:rFonts w:ascii="Consolas" w:hAnsi="Consolas" w:cs="Consolas"/>
-          <w:lang w:val="en"/>
-        </w:rPr>
-        <w:t xml:space="preserve">Lambda </w:t>
+        <w:t xml:space="preserve"> (Lambda </w:t>
       </w:r>
       <w:r>
         <w:rPr>
@@ -1357,14 +1343,7 @@
           <w:rFonts w:ascii="Consolas" w:hAnsi="Consolas" w:cs="Consolas"/>
           <w:lang w:val="en"/>
         </w:rPr>
-        <w:t>γ</w:t>
-      </w:r>
-      <w:r>
-        <w:rPr>
-          <w:rFonts w:ascii="Consolas" w:hAnsi="Consolas" w:cs="Consolas"/>
-          <w:lang w:val="en"/>
-        </w:rPr>
-        <w:t xml:space="preserve"> </w:t>
+        <w:t xml:space="preserve">γ </w:t>
       </w:r>
       <w:r>
         <w:rPr>
@@ -1940,7 +1919,14 @@
           <w:rFonts w:ascii="Consolas" w:hAnsi="Consolas" w:cs="Consolas"/>
           <w:lang w:val="en"/>
         </w:rPr>
-        <w:t>Name -&gt; Unit</w:t>
+        <w:t xml:space="preserve">Name -&gt; </w:t>
+      </w:r>
+      <w:r>
+        <w:rPr>
+          <w:rFonts w:ascii="Consolas" w:hAnsi="Consolas" w:cs="Consolas"/>
+          <w:lang w:val="en"/>
+        </w:rPr>
+        <w:t>α</w:t>
       </w:r>
     </w:p>
     <w:p>
@@ -2018,8 +2004,6 @@
           <w:lang w:val="en"/>
         </w:rPr>
       </w:pPr>
-      <w:bookmarkStart w:id="0" w:name="_GoBack"/>
-      <w:bookmarkEnd w:id="0"/>
       <w:proofErr w:type="spellStart"/>
       <w:r>
         <w:rPr>
@@ -2071,14 +2055,7 @@
           <w:rFonts w:ascii="Consolas" w:hAnsi="Consolas" w:cs="Consolas"/>
           <w:lang w:val="en"/>
         </w:rPr>
-        <w:t>γ</w:t>
-      </w:r>
-      <w:r>
-        <w:rPr>
-          <w:rFonts w:ascii="Consolas" w:hAnsi="Consolas" w:cs="Consolas"/>
-          <w:lang w:val="en"/>
-        </w:rPr>
-        <w:t xml:space="preserve"> </w:t>
+        <w:t xml:space="preserve">γ </w:t>
       </w:r>
       <w:r>
         <w:rPr>
@@ -2115,21 +2092,7 @@
           <w:rFonts w:ascii="Consolas" w:hAnsi="Consolas" w:cs="Consolas"/>
           <w:lang w:val="en"/>
         </w:rPr>
-        <w:t xml:space="preserve"> </w:t>
-      </w:r>
-      <w:r>
-        <w:rPr>
-          <w:rFonts w:ascii="Consolas" w:hAnsi="Consolas" w:cs="Consolas"/>
-          <w:lang w:val="en"/>
-        </w:rPr>
-        <w:t>γ</w:t>
-      </w:r>
-      <w:r>
-        <w:rPr>
-          <w:rFonts w:ascii="Consolas" w:hAnsi="Consolas" w:cs="Consolas"/>
-          <w:lang w:val="en"/>
-        </w:rPr>
-        <w:t xml:space="preserve"> </w:t>
+        <w:t xml:space="preserve"> γ </w:t>
       </w:r>
       <w:r>
         <w:rPr>
@@ -2165,21 +2128,7 @@
           <w:rFonts w:ascii="Consolas" w:hAnsi="Consolas" w:cs="Consolas"/>
           <w:lang w:val="en"/>
         </w:rPr>
-        <w:t xml:space="preserve"> </w:t>
-      </w:r>
-      <w:r>
-        <w:rPr>
-          <w:rFonts w:ascii="Consolas" w:hAnsi="Consolas" w:cs="Consolas"/>
-          <w:lang w:val="en"/>
-        </w:rPr>
-        <w:t>γ</w:t>
-      </w:r>
-      <w:r>
-        <w:rPr>
-          <w:rFonts w:ascii="Consolas" w:hAnsi="Consolas" w:cs="Consolas"/>
-          <w:lang w:val="en"/>
-        </w:rPr>
-        <w:t xml:space="preserve"> </w:t>
+        <w:t xml:space="preserve"> γ </w:t>
       </w:r>
       <w:r>
         <w:rPr>
@@ -2201,6 +2150,7 @@
         <w:spacing w:line="240" w:lineRule="auto"/>
         <w:rPr>
           <w:rFonts w:ascii="Consolas" w:hAnsi="Consolas" w:cs="Consolas"/>
+          <w:lang w:val="en"/>
         </w:rPr>
       </w:pPr>
       <w:proofErr w:type="spellStart"/>
@@ -2327,6 +2277,138 @@
           <w:rFonts w:ascii="Consolas" w:hAnsi="Consolas" w:cs="Consolas"/>
           <w:lang w:val="en"/>
         </w:rPr>
+        <w:t xml:space="preserve">γ </w:t>
+      </w:r>
+      <w:r>
+        <w:rPr>
+          <w:rFonts w:ascii="Consolas" w:hAnsi="Consolas" w:cs="Consolas"/>
+          <w:lang w:val="en"/>
+        </w:rPr>
+        <w:t xml:space="preserve">= </w:t>
+      </w:r>
+      <w:r>
+        <w:rPr>
+          <w:rFonts w:ascii="Consolas" w:hAnsi="Consolas" w:cs="Consolas"/>
+          <w:lang w:val="en"/>
+        </w:rPr>
+        <w:t>\</w:t>
+      </w:r>
+      <w:r>
+        <w:rPr>
+          <w:rFonts w:ascii="Consolas" w:hAnsi="Consolas" w:cs="Consolas"/>
+          <w:lang w:val="en"/>
+        </w:rPr>
+        <w:t>x</w:t>
+      </w:r>
+      <w:r>
+        <w:rPr>
+          <w:rFonts w:ascii="Consolas" w:hAnsi="Consolas" w:cs="Consolas"/>
+          <w:lang w:val="en"/>
+        </w:rPr>
+        <w:t xml:space="preserve"> -&gt; </w:t>
+      </w:r>
+      <w:proofErr w:type="spellStart"/>
+      <w:r>
+        <w:rPr>
+          <w:rFonts w:ascii="Consolas" w:hAnsi="Consolas" w:cs="Consolas"/>
+          <w:lang w:val="en"/>
+        </w:rPr>
+        <w:t>runStream</w:t>
+      </w:r>
+      <w:proofErr w:type="spellEnd"/>
+      <w:r>
+        <w:rPr>
+          <w:rFonts w:ascii="Consolas" w:hAnsi="Consolas" w:cs="Consolas"/>
+          <w:lang w:val="en"/>
+        </w:rPr>
+        <w:t xml:space="preserve"> </w:t>
+      </w:r>
+      <w:r>
+        <w:rPr>
+          <w:rFonts w:ascii="Consolas" w:hAnsi="Consolas" w:cs="Consolas"/>
+          <w:lang w:val="en"/>
+        </w:rPr>
+        <w:t>x</w:t>
+      </w:r>
+      <w:r>
+        <w:rPr>
+          <w:rFonts w:ascii="Consolas" w:hAnsi="Consolas" w:cs="Consolas"/>
+          <w:lang w:val="en"/>
+        </w:rPr>
+        <w:t xml:space="preserve"> </w:t>
+      </w:r>
+      <w:r>
+        <w:rPr>
+          <w:rFonts w:ascii="Consolas" w:hAnsi="Consolas" w:cs="Consolas"/>
+          <w:lang w:val="en"/>
+        </w:rPr>
+        <w:t>stream</w:t>
+      </w:r>
+    </w:p>
+    <w:p>
+      <w:pPr>
+        <w:spacing w:line="240" w:lineRule="auto"/>
+        <w:rPr>
+          <w:rFonts w:ascii="Consolas" w:hAnsi="Consolas" w:cs="Consolas"/>
+        </w:rPr>
+      </w:pPr>
+      <w:r>
+        <w:rPr>
+          <w:rFonts w:ascii="Consolas" w:hAnsi="Consolas" w:cs="Consolas"/>
+          <w:lang w:val="en"/>
+        </w:rPr>
+        <w:t xml:space="preserve">product stream stream2 : </w:t>
+      </w:r>
+      <w:r>
+        <w:rPr>
+          <w:rFonts w:ascii="Consolas" w:hAnsi="Consolas" w:cs="Consolas"/>
+          <w:iCs/>
+          <w:lang w:val="en"/>
+        </w:rPr>
+        <w:t>µ:</w:t>
+      </w:r>
+      <w:r>
+        <w:rPr>
+          <w:rFonts w:ascii="Consolas" w:hAnsi="Consolas" w:cs="Consolas"/>
+          <w:lang w:val="en"/>
+        </w:rPr>
+        <w:t xml:space="preserve">Stream </w:t>
+      </w:r>
+      <w:r>
+        <w:rPr>
+          <w:rFonts w:ascii="Consolas" w:hAnsi="Consolas" w:cs="Consolas"/>
+          <w:iCs/>
+          <w:lang w:val="en"/>
+        </w:rPr>
+        <w:t>α</w:t>
+      </w:r>
+      <w:r>
+        <w:rPr>
+          <w:rFonts w:ascii="Consolas" w:hAnsi="Consolas" w:cs="Consolas"/>
+          <w:lang w:val="en"/>
+        </w:rPr>
+        <w:t xml:space="preserve"> </w:t>
+      </w:r>
+      <w:r>
+        <w:rPr>
+          <w:rFonts w:ascii="Consolas" w:hAnsi="Consolas" w:cs="Consolas"/>
+          <w:iCs/>
+          <w:lang w:val="en"/>
+        </w:rPr>
+        <w:t>β</w:t>
+      </w:r>
+      <w:r>
+        <w:rPr>
+          <w:rFonts w:ascii="Consolas" w:hAnsi="Consolas" w:cs="Consolas"/>
+          <w:lang w:val="en"/>
+        </w:rPr>
+        <w:t xml:space="preserve"> </w:t>
+      </w:r>
+      <w:r>
+        <w:rPr>
+          <w:rFonts w:ascii="Consolas" w:hAnsi="Consolas" w:cs="Consolas"/>
+          <w:lang w:val="en"/>
+        </w:rPr>
         <w:t>γ</w:t>
       </w:r>
       <w:r>
@@ -2334,35 +2416,7 @@
           <w:rFonts w:ascii="Consolas" w:hAnsi="Consolas" w:cs="Consolas"/>
           <w:lang w:val="en"/>
         </w:rPr>
-        <w:t xml:space="preserve"> </w:t>
-      </w:r>
-      <w:r>
-        <w:rPr>
-          <w:rFonts w:ascii="Consolas" w:hAnsi="Consolas" w:cs="Consolas"/>
-          <w:lang w:val="en"/>
-        </w:rPr>
-        <w:t xml:space="preserve">= </w:t>
-      </w:r>
-      <w:r>
-        <w:rPr>
-          <w:rFonts w:ascii="Consolas" w:hAnsi="Consolas" w:cs="Consolas"/>
-          <w:lang w:val="en"/>
-        </w:rPr>
-        <w:t>\</w:t>
-      </w:r>
-      <w:r>
-        <w:rPr>
-          <w:rFonts w:ascii="Consolas" w:hAnsi="Consolas" w:cs="Consolas"/>
-          <w:lang w:val="en"/>
-        </w:rPr>
-        <w:t>x</w:t>
-      </w:r>
-      <w:r>
-        <w:rPr>
-          <w:rFonts w:ascii="Consolas" w:hAnsi="Consolas" w:cs="Consolas"/>
-          <w:lang w:val="en"/>
-        </w:rPr>
-        <w:t xml:space="preserve"> -&gt; </w:t>
+        <w:t xml:space="preserve"> = \x -&gt; \y -&gt; (</w:t>
       </w:r>
       <w:proofErr w:type="spellStart"/>
       <w:r>
@@ -2378,29 +2432,26 @@
           <w:rFonts w:ascii="Consolas" w:hAnsi="Consolas" w:cs="Consolas"/>
           <w:lang w:val="en"/>
         </w:rPr>
-        <w:t xml:space="preserve"> </w:t>
-      </w:r>
-      <w:r>
-        <w:rPr>
-          <w:rFonts w:ascii="Consolas" w:hAnsi="Consolas" w:cs="Consolas"/>
-          <w:lang w:val="en"/>
-        </w:rPr>
-        <w:t>x</w:t>
-      </w:r>
-      <w:r>
-        <w:rPr>
-          <w:rFonts w:ascii="Consolas" w:hAnsi="Consolas" w:cs="Consolas"/>
-          <w:lang w:val="en"/>
-        </w:rPr>
-        <w:t xml:space="preserve"> </w:t>
-      </w:r>
-      <w:r>
-        <w:rPr>
-          <w:rFonts w:ascii="Consolas" w:hAnsi="Consolas" w:cs="Consolas"/>
-          <w:lang w:val="en"/>
-        </w:rPr>
-        <w:t>stream</w:t>
-      </w:r>
+        <w:t xml:space="preserve"> x stream, </w:t>
+      </w:r>
+      <w:proofErr w:type="spellStart"/>
+      <w:r>
+        <w:rPr>
+          <w:rFonts w:ascii="Consolas" w:hAnsi="Consolas" w:cs="Consolas"/>
+          <w:lang w:val="en"/>
+        </w:rPr>
+        <w:t>runStream</w:t>
+      </w:r>
+      <w:proofErr w:type="spellEnd"/>
+      <w:r>
+        <w:rPr>
+          <w:rFonts w:ascii="Consolas" w:hAnsi="Consolas" w:cs="Consolas"/>
+          <w:lang w:val="en"/>
+        </w:rPr>
+        <w:t xml:space="preserve"> y stream2)</w:t>
+      </w:r>
+      <w:bookmarkStart w:id="0" w:name="_GoBack"/>
+      <w:bookmarkEnd w:id="0"/>
     </w:p>
     <w:sectPr>
       <w:pgSz w:w="15840" w:h="12240" w:orient="landscape"/>

</xml_diff>

<commit_message>
Constructive is a misnomer.
Former-commit-id: 8c58c42cb3dc98c1255d85317c266661e3f61028
</commit_message>
<xml_diff>
--- a/Nu/Documentation/Nu Denotational Semantics.docx
+++ b/Nu/Documentation/Nu Denotational Semantics.docx
@@ -64,14 +64,23 @@
           <w:rFonts w:ascii="Consolas" w:hAnsi="Consolas" w:cs="Consolas"/>
           <w:lang w:val="en"/>
         </w:rPr>
-        <w:t xml:space="preserve"> improvised,</w:t>
-      </w:r>
-      <w:r>
-        <w:rPr>
-          <w:rFonts w:ascii="Consolas" w:hAnsi="Consolas" w:cs="Consolas"/>
-          <w:lang w:val="en"/>
-        </w:rPr>
-        <w:t xml:space="preserve"> ‘constructive’ style of syntax than the </w:t>
+        <w:t xml:space="preserve"> improvised</w:t>
+      </w:r>
+      <w:r>
+        <w:rPr>
+          <w:rFonts w:ascii="Consolas" w:hAnsi="Consolas" w:cs="Consolas"/>
+          <w:lang w:val="en"/>
+        </w:rPr>
+        <w:t xml:space="preserve"> </w:t>
+      </w:r>
+      <w:bookmarkStart w:id="0" w:name="_GoBack"/>
+      <w:bookmarkEnd w:id="0"/>
+      <w:r>
+        <w:rPr>
+          <w:rFonts w:ascii="Consolas" w:hAnsi="Consolas" w:cs="Consolas"/>
+          <w:lang w:val="en"/>
+        </w:rPr>
+        <w:t xml:space="preserve">style of syntax than the </w:t>
       </w:r>
       <w:proofErr w:type="spellStart"/>
       <w:r>
@@ -2537,12 +2546,93 @@
           <w:iCs/>
           <w:lang w:val="en"/>
         </w:rPr>
-        <w:t xml:space="preserve"> |</w:t>
-      </w:r>
-      <w:r>
-        <w:rPr>
-          <w:rFonts w:ascii="Consolas" w:hAnsi="Consolas" w:cs="Consolas"/>
-          <w:iCs/>
+        <w:t xml:space="preserve"> | </w:t>
+      </w:r>
+      <w:r>
+        <w:rPr>
+          <w:rFonts w:ascii="Consolas" w:hAnsi="Consolas" w:cs="Consolas"/>
+          <w:iCs/>
+          <w:lang w:val="en"/>
+        </w:rPr>
+        <w:t>b</w:t>
+      </w:r>
+      <w:r>
+        <w:rPr>
+          <w:rFonts w:ascii="Consolas" w:hAnsi="Consolas" w:cs="Consolas"/>
+          <w:iCs/>
+          <w:lang w:val="en"/>
+        </w:rPr>
+        <w:t>)</w:t>
+      </w:r>
+    </w:p>
+    <w:p>
+      <w:pPr>
+        <w:autoSpaceDE w:val="0"/>
+        <w:autoSpaceDN w:val="0"/>
+        <w:adjustRightInd w:val="0"/>
+        <w:spacing w:after="0" w:line="240" w:lineRule="auto"/>
+        <w:rPr>
+          <w:rFonts w:ascii="Consolas" w:hAnsi="Consolas" w:cs="Consolas"/>
+          <w:iCs/>
+          <w:lang w:val="en"/>
+        </w:rPr>
+      </w:pPr>
+    </w:p>
+    <w:p>
+      <w:pPr>
+        <w:autoSpaceDE w:val="0"/>
+        <w:autoSpaceDN w:val="0"/>
+        <w:adjustRightInd w:val="0"/>
+        <w:spacing w:after="0" w:line="240" w:lineRule="auto"/>
+        <w:rPr>
+          <w:rFonts w:ascii="Consolas" w:hAnsi="Consolas" w:cs="Consolas"/>
+          <w:iCs/>
+          <w:lang w:val="en"/>
+        </w:rPr>
+      </w:pPr>
+      <w:proofErr w:type="gramStart"/>
+      <w:r>
+        <w:rPr>
+          <w:rFonts w:ascii="Consolas" w:hAnsi="Consolas" w:cs="Consolas"/>
+          <w:iCs/>
+          <w:lang w:val="en"/>
+        </w:rPr>
+        <w:t>µ:</w:t>
+      </w:r>
+      <w:r>
+        <w:rPr>
+          <w:rFonts w:ascii="Consolas" w:hAnsi="Consolas" w:cs="Consolas"/>
+          <w:lang w:val="en"/>
+        </w:rPr>
+        <w:t>Variable</w:t>
+      </w:r>
+      <w:proofErr w:type="gramEnd"/>
+      <w:r>
+        <w:rPr>
+          <w:rFonts w:ascii="Consolas" w:hAnsi="Consolas" w:cs="Consolas"/>
+          <w:lang w:val="en"/>
+        </w:rPr>
+        <w:t>&lt;</w:t>
+      </w:r>
+      <w:r>
+        <w:rPr>
+          <w:rFonts w:ascii="Consolas" w:hAnsi="Consolas" w:cs="Consolas"/>
+          <w:iCs/>
+          <w:lang w:val="en"/>
+        </w:rPr>
+        <w:t>a</w:t>
+      </w:r>
+      <w:r>
+        <w:rPr>
+          <w:rFonts w:ascii="Consolas" w:hAnsi="Consolas" w:cs="Consolas"/>
+          <w:iCs/>
+          <w:lang w:val="en"/>
+        </w:rPr>
+        <w:t>&gt;</w:t>
+      </w:r>
+      <w:r>
+        <w:rPr>
+          <w:rFonts w:ascii="Consolas" w:hAnsi="Consolas" w:cs="Consolas"/>
           <w:lang w:val="en"/>
         </w:rPr>
         <w:t xml:space="preserve"> </w:t>
@@ -2550,15 +2640,310 @@
       <w:r>
         <w:rPr>
           <w:rFonts w:ascii="Consolas" w:hAnsi="Consolas" w:cs="Consolas"/>
-          <w:iCs/>
-          <w:lang w:val="en"/>
-        </w:rPr>
-        <w:t>b</w:t>
-      </w:r>
-      <w:r>
-        <w:rPr>
-          <w:rFonts w:ascii="Consolas" w:hAnsi="Consolas" w:cs="Consolas"/>
-          <w:iCs/>
+          <w:lang w:val="en"/>
+        </w:rPr>
+        <w:t>=</w:t>
+      </w:r>
+      <w:r>
+        <w:rPr>
+          <w:rFonts w:ascii="Consolas" w:hAnsi="Consolas" w:cs="Consolas"/>
+          <w:iCs/>
+          <w:lang w:val="en"/>
+        </w:rPr>
+        <w:t xml:space="preserve"> </w:t>
+      </w:r>
+      <w:r>
+        <w:rPr>
+          <w:rFonts w:ascii="Consolas" w:hAnsi="Consolas" w:cs="Consolas"/>
+          <w:iCs/>
+          <w:lang w:val="en"/>
+        </w:rPr>
+        <w:t>µ:</w:t>
+      </w:r>
+      <w:r>
+        <w:rPr>
+          <w:rFonts w:ascii="Consolas" w:hAnsi="Consolas" w:cs="Consolas"/>
+          <w:lang w:val="en"/>
+        </w:rPr>
+        <w:t xml:space="preserve">Name -&gt; </w:t>
+      </w:r>
+      <w:r>
+        <w:rPr>
+          <w:rFonts w:ascii="Consolas" w:hAnsi="Consolas" w:cs="Consolas"/>
+          <w:iCs/>
+          <w:lang w:val="en"/>
+        </w:rPr>
+        <w:t>µ:Stream a</w:t>
+      </w:r>
+    </w:p>
+    <w:p>
+      <w:pPr>
+        <w:autoSpaceDE w:val="0"/>
+        <w:autoSpaceDN w:val="0"/>
+        <w:adjustRightInd w:val="0"/>
+        <w:spacing w:after="0" w:line="240" w:lineRule="auto"/>
+        <w:rPr>
+          <w:rFonts w:ascii="Consolas" w:hAnsi="Consolas" w:cs="Consolas"/>
+          <w:iCs/>
+          <w:lang w:val="en"/>
+        </w:rPr>
+      </w:pPr>
+    </w:p>
+    <w:p>
+      <w:pPr>
+        <w:autoSpaceDE w:val="0"/>
+        <w:autoSpaceDN w:val="0"/>
+        <w:adjustRightInd w:val="0"/>
+        <w:spacing w:after="0" w:line="240" w:lineRule="auto"/>
+        <w:rPr>
+          <w:rFonts w:ascii="Consolas" w:hAnsi="Consolas" w:cs="Consolas"/>
+          <w:lang w:val="en"/>
+        </w:rPr>
+      </w:pPr>
+      <w:r>
+        <w:rPr>
+          <w:rFonts w:ascii="Consolas" w:hAnsi="Consolas" w:cs="Consolas"/>
+          <w:iCs/>
+          <w:lang w:val="en"/>
+        </w:rPr>
+        <w:t>µ:</w:t>
+      </w:r>
+      <w:r>
+        <w:rPr>
+          <w:rFonts w:ascii="Consolas" w:hAnsi="Consolas" w:cs="Consolas"/>
+          <w:lang w:val="en"/>
+        </w:rPr>
+        <w:t>Equa</w:t>
+      </w:r>
+      <w:r>
+        <w:rPr>
+          <w:rFonts w:ascii="Consolas" w:hAnsi="Consolas" w:cs="Consolas"/>
+          <w:lang w:val="en"/>
+        </w:rPr>
+        <w:t>te</w:t>
+      </w:r>
+      <w:r>
+        <w:rPr>
+          <w:rFonts w:ascii="Consolas" w:hAnsi="Consolas" w:cs="Consolas"/>
+          <w:lang w:val="en"/>
+        </w:rPr>
+        <w:t>&lt;</w:t>
+      </w:r>
+      <w:r>
+        <w:rPr>
+          <w:rFonts w:ascii="Consolas" w:hAnsi="Consolas" w:cs="Consolas"/>
+          <w:iCs/>
+          <w:lang w:val="en"/>
+        </w:rPr>
+        <w:t>a</w:t>
+      </w:r>
+      <w:r>
+        <w:rPr>
+          <w:rFonts w:ascii="Consolas" w:hAnsi="Consolas" w:cs="Consolas"/>
+          <w:iCs/>
+          <w:lang w:val="en"/>
+        </w:rPr>
+        <w:t>&gt;</w:t>
+      </w:r>
+      <w:r>
+        <w:rPr>
+          <w:rFonts w:ascii="Consolas" w:hAnsi="Consolas" w:cs="Consolas"/>
+          <w:lang w:val="en"/>
+        </w:rPr>
+        <w:t xml:space="preserve"> </w:t>
+      </w:r>
+      <w:r>
+        <w:rPr>
+          <w:rFonts w:ascii="Consolas" w:hAnsi="Consolas" w:cs="Consolas"/>
+          <w:lang w:val="en"/>
+        </w:rPr>
+        <w:t>=</w:t>
+      </w:r>
+      <w:r>
+        <w:rPr>
+          <w:rFonts w:ascii="Consolas" w:hAnsi="Consolas" w:cs="Consolas"/>
+          <w:lang w:val="en"/>
+        </w:rPr>
+        <w:t xml:space="preserve"> </w:t>
+      </w:r>
+      <w:r>
+        <w:rPr>
+          <w:rFonts w:ascii="Consolas" w:hAnsi="Consolas" w:cs="Consolas"/>
+          <w:iCs/>
+          <w:lang w:val="en"/>
+        </w:rPr>
+        <w:t>\name -&gt; \</w:t>
+      </w:r>
+      <w:proofErr w:type="spellStart"/>
+      <w:r>
+        <w:rPr>
+          <w:rFonts w:ascii="Consolas" w:hAnsi="Consolas" w:cs="Consolas"/>
+          <w:iCs/>
+          <w:lang w:val="en"/>
+        </w:rPr>
+        <w:t>rel</w:t>
+      </w:r>
+      <w:proofErr w:type="spellEnd"/>
+      <w:r>
+        <w:rPr>
+          <w:rFonts w:ascii="Consolas" w:hAnsi="Consolas" w:cs="Consolas"/>
+          <w:iCs/>
+          <w:lang w:val="en"/>
+        </w:rPr>
+        <w:t xml:space="preserve"> -&gt;</w:t>
+      </w:r>
+      <w:r>
+        <w:rPr>
+          <w:rFonts w:ascii="Consolas" w:hAnsi="Consolas" w:cs="Consolas"/>
+          <w:lang w:val="en"/>
+        </w:rPr>
+        <w:t xml:space="preserve"> </w:t>
+      </w:r>
+      <w:r>
+        <w:rPr>
+          <w:rFonts w:ascii="Consolas" w:hAnsi="Consolas" w:cs="Consolas"/>
+          <w:iCs/>
+          <w:lang w:val="en"/>
+        </w:rPr>
+        <w:t>µ:</w:t>
+      </w:r>
+      <w:r>
+        <w:rPr>
+          <w:rFonts w:ascii="Consolas" w:hAnsi="Consolas" w:cs="Consolas"/>
+          <w:lang w:val="en"/>
+        </w:rPr>
+        <w:t>Stream</w:t>
+      </w:r>
+      <w:r>
+        <w:rPr>
+          <w:rFonts w:ascii="Consolas" w:hAnsi="Consolas" w:cs="Consolas"/>
+          <w:lang w:val="en"/>
+        </w:rPr>
+        <w:t>&lt;</w:t>
+      </w:r>
+      <w:r>
+        <w:rPr>
+          <w:rFonts w:ascii="Consolas" w:hAnsi="Consolas" w:cs="Consolas"/>
+          <w:iCs/>
+          <w:lang w:val="en"/>
+        </w:rPr>
+        <w:t>a</w:t>
+      </w:r>
+      <w:r>
+        <w:rPr>
+          <w:rFonts w:ascii="Consolas" w:hAnsi="Consolas" w:cs="Consolas"/>
+          <w:iCs/>
+          <w:lang w:val="en"/>
+        </w:rPr>
+        <w:t>&gt;</w:t>
+      </w:r>
+      <w:r>
+        <w:rPr>
+          <w:rFonts w:ascii="Consolas" w:hAnsi="Consolas" w:cs="Consolas"/>
+          <w:lang w:val="en"/>
+        </w:rPr>
+        <w:t xml:space="preserve"> </w:t>
+      </w:r>
+      <w:r>
+        <w:rPr>
+          <w:rFonts w:ascii="Consolas" w:hAnsi="Consolas" w:cs="Consolas"/>
+          <w:lang w:val="en"/>
+        </w:rPr>
+        <w:t>-&gt;</w:t>
+      </w:r>
+      <w:r>
+        <w:rPr>
+          <w:rFonts w:ascii="Consolas" w:hAnsi="Consolas" w:cs="Consolas"/>
+          <w:lang w:val="en"/>
+        </w:rPr>
+        <w:t xml:space="preserve"> </w:t>
+      </w:r>
+      <w:r>
+        <w:rPr>
+          <w:rFonts w:ascii="Consolas" w:hAnsi="Consolas" w:cs="Consolas"/>
+          <w:iCs/>
+          <w:lang w:val="en"/>
+        </w:rPr>
+        <w:t>µ:</w:t>
+      </w:r>
+      <w:r>
+        <w:rPr>
+          <w:rFonts w:ascii="Consolas" w:hAnsi="Consolas" w:cs="Consolas"/>
+          <w:iCs/>
+          <w:lang w:val="en"/>
+        </w:rPr>
+        <w:t xml:space="preserve">Fold </w:t>
+      </w:r>
+      <w:r>
+        <w:rPr>
+          <w:rFonts w:ascii="Consolas" w:hAnsi="Consolas" w:cs="Consolas"/>
+          <w:iCs/>
+          <w:lang w:val="en"/>
+        </w:rPr>
+        <w:t>(</w:t>
+      </w:r>
+      <w:r>
+        <w:rPr>
+          <w:rFonts w:ascii="Consolas" w:hAnsi="Consolas" w:cs="Consolas"/>
+          <w:iCs/>
+          <w:lang w:val="en"/>
+        </w:rPr>
+        <w:t>µ:</w:t>
+      </w:r>
+      <w:r>
+        <w:rPr>
+          <w:rFonts w:ascii="Consolas" w:hAnsi="Consolas" w:cs="Consolas"/>
+          <w:lang w:val="en"/>
+        </w:rPr>
+        <w:t>Set</w:t>
+      </w:r>
+      <w:r>
+        <w:rPr>
+          <w:rFonts w:ascii="Consolas" w:hAnsi="Consolas" w:cs="Consolas"/>
+          <w:lang w:val="en"/>
+        </w:rPr>
+        <w:t>&lt;</w:t>
+      </w:r>
+      <w:r>
+        <w:rPr>
+          <w:rFonts w:ascii="Consolas" w:hAnsi="Consolas" w:cs="Consolas"/>
+          <w:lang w:val="en"/>
+        </w:rPr>
+        <w:t>a</w:t>
+      </w:r>
+      <w:r>
+        <w:rPr>
+          <w:rFonts w:ascii="Consolas" w:hAnsi="Consolas" w:cs="Consolas"/>
+          <w:lang w:val="en"/>
+        </w:rPr>
+        <w:t>&gt;</w:t>
+      </w:r>
+      <w:r>
+        <w:rPr>
+          <w:rFonts w:ascii="Consolas" w:hAnsi="Consolas" w:cs="Consolas"/>
+          <w:lang w:val="en"/>
+        </w:rPr>
+        <w:t xml:space="preserve"> name </w:t>
+      </w:r>
+      <w:proofErr w:type="spellStart"/>
+      <w:r>
+        <w:rPr>
+          <w:rFonts w:ascii="Consolas" w:hAnsi="Consolas" w:cs="Consolas"/>
+          <w:lang w:val="en"/>
+        </w:rPr>
+        <w:t>r</w:t>
+      </w:r>
+      <w:r>
+        <w:rPr>
+          <w:rFonts w:ascii="Consolas" w:hAnsi="Consolas" w:cs="Consolas"/>
+          <w:lang w:val="en"/>
+        </w:rPr>
+        <w:t>el</w:t>
+      </w:r>
+      <w:proofErr w:type="spellEnd"/>
+      <w:r>
+        <w:rPr>
+          <w:rFonts w:ascii="Consolas" w:hAnsi="Consolas" w:cs="Consolas"/>
           <w:lang w:val="en"/>
         </w:rPr>
         <w:t>)</w:t>
@@ -2572,21 +2957,18 @@
         <w:spacing w:after="0" w:line="240" w:lineRule="auto"/>
         <w:rPr>
           <w:rFonts w:ascii="Consolas" w:hAnsi="Consolas" w:cs="Consolas"/>
-          <w:iCs/>
-          <w:lang w:val="en"/>
-        </w:rPr>
-      </w:pPr>
-    </w:p>
-    <w:p>
-      <w:pPr>
-        <w:autoSpaceDE w:val="0"/>
-        <w:autoSpaceDN w:val="0"/>
-        <w:adjustRightInd w:val="0"/>
-        <w:spacing w:after="0" w:line="240" w:lineRule="auto"/>
-        <w:rPr>
-          <w:rFonts w:ascii="Consolas" w:hAnsi="Consolas" w:cs="Consolas"/>
-          <w:iCs/>
-          <w:lang w:val="en"/>
+          <w:lang w:val="en"/>
+        </w:rPr>
+      </w:pPr>
+    </w:p>
+    <w:p>
+      <w:pPr>
+        <w:autoSpaceDE w:val="0"/>
+        <w:autoSpaceDN w:val="0"/>
+        <w:adjustRightInd w:val="0"/>
+        <w:spacing w:after="0" w:line="240" w:lineRule="auto"/>
+        <w:rPr>
+          <w:rFonts w:ascii="Consolas" w:hAnsi="Consolas" w:cs="Consolas"/>
         </w:rPr>
       </w:pPr>
       <w:proofErr w:type="gramStart"/>
@@ -2601,14 +2983,16 @@
       <w:r>
         <w:rPr>
           <w:rFonts w:ascii="Consolas" w:hAnsi="Consolas" w:cs="Consolas"/>
-          <w:lang w:val="en"/>
-        </w:rPr>
-        <w:t>Variable</w:t>
+          <w:iCs/>
+          <w:lang w:val="en"/>
+        </w:rPr>
+        <w:t>Handle</w:t>
       </w:r>
       <w:proofErr w:type="gramEnd"/>
       <w:r>
         <w:rPr>
           <w:rFonts w:ascii="Consolas" w:hAnsi="Consolas" w:cs="Consolas"/>
+          <w:iCs/>
           <w:lang w:val="en"/>
         </w:rPr>
         <w:t>&lt;</w:t>
@@ -2632,6 +3016,52 @@
       <w:r>
         <w:rPr>
           <w:rFonts w:ascii="Consolas" w:hAnsi="Consolas" w:cs="Consolas"/>
+          <w:iCs/>
+          <w:lang w:val="en"/>
+        </w:rPr>
+        <w:t xml:space="preserve"> = </w:t>
+      </w:r>
+      <w:r>
+        <w:rPr>
+          <w:rFonts w:ascii="Consolas" w:hAnsi="Consolas" w:cs="Consolas"/>
+          <w:iCs/>
+          <w:lang w:val="en"/>
+        </w:rPr>
+        <w:t>µ:</w:t>
+      </w:r>
+      <w:r>
+        <w:rPr>
+          <w:rFonts w:ascii="Consolas" w:hAnsi="Consolas" w:cs="Consolas"/>
+          <w:lang w:val="en"/>
+        </w:rPr>
+        <w:t>Stream</w:t>
+      </w:r>
+      <w:r>
+        <w:rPr>
+          <w:rFonts w:ascii="Consolas" w:hAnsi="Consolas" w:cs="Consolas"/>
+          <w:lang w:val="en"/>
+        </w:rPr>
+        <w:t>&lt;</w:t>
+      </w:r>
+      <w:r>
+        <w:rPr>
+          <w:rFonts w:ascii="Consolas" w:hAnsi="Consolas" w:cs="Consolas"/>
+          <w:iCs/>
+          <w:lang w:val="en"/>
+        </w:rPr>
+        <w:t>a</w:t>
+      </w:r>
+      <w:r>
+        <w:rPr>
+          <w:rFonts w:ascii="Consolas" w:hAnsi="Consolas" w:cs="Consolas"/>
+          <w:iCs/>
+          <w:lang w:val="en"/>
+        </w:rPr>
+        <w:t>&gt;</w:t>
+      </w:r>
+      <w:r>
+        <w:rPr>
+          <w:rFonts w:ascii="Consolas" w:hAnsi="Consolas" w:cs="Consolas"/>
           <w:lang w:val="en"/>
         </w:rPr>
         <w:t xml:space="preserve"> </w:t>
@@ -2641,461 +3071,7 @@
           <w:rFonts w:ascii="Consolas" w:hAnsi="Consolas" w:cs="Consolas"/>
           <w:lang w:val="en"/>
         </w:rPr>
-        <w:t>=</w:t>
-      </w:r>
-      <w:r>
-        <w:rPr>
-          <w:rFonts w:ascii="Consolas" w:hAnsi="Consolas" w:cs="Consolas"/>
-          <w:iCs/>
-          <w:lang w:val="en"/>
-        </w:rPr>
-        <w:t xml:space="preserve"> </w:t>
-      </w:r>
-      <w:r>
-        <w:rPr>
-          <w:rFonts w:ascii="Consolas" w:hAnsi="Consolas" w:cs="Consolas"/>
-          <w:iCs/>
-          <w:lang w:val="en"/>
-        </w:rPr>
-        <w:t>µ:</w:t>
-      </w:r>
-      <w:r>
-        <w:rPr>
-          <w:rFonts w:ascii="Consolas" w:hAnsi="Consolas" w:cs="Consolas"/>
-          <w:lang w:val="en"/>
-        </w:rPr>
-        <w:t xml:space="preserve">Name -&gt; </w:t>
-      </w:r>
-      <w:r>
-        <w:rPr>
-          <w:rFonts w:ascii="Consolas" w:hAnsi="Consolas" w:cs="Consolas"/>
-          <w:iCs/>
-          <w:lang w:val="en"/>
-        </w:rPr>
-        <w:t>µ:Stream a</w:t>
-      </w:r>
-    </w:p>
-    <w:p>
-      <w:pPr>
-        <w:autoSpaceDE w:val="0"/>
-        <w:autoSpaceDN w:val="0"/>
-        <w:adjustRightInd w:val="0"/>
-        <w:spacing w:after="0" w:line="240" w:lineRule="auto"/>
-        <w:rPr>
-          <w:rFonts w:ascii="Consolas" w:hAnsi="Consolas" w:cs="Consolas"/>
-          <w:iCs/>
-          <w:lang w:val="en"/>
-        </w:rPr>
-      </w:pPr>
-    </w:p>
-    <w:p>
-      <w:pPr>
-        <w:autoSpaceDE w:val="0"/>
-        <w:autoSpaceDN w:val="0"/>
-        <w:adjustRightInd w:val="0"/>
-        <w:spacing w:after="0" w:line="240" w:lineRule="auto"/>
-        <w:rPr>
-          <w:rFonts w:ascii="Consolas" w:hAnsi="Consolas" w:cs="Consolas"/>
-          <w:lang w:val="en"/>
-        </w:rPr>
-      </w:pPr>
-      <w:bookmarkStart w:id="0" w:name="_GoBack"/>
-      <w:bookmarkEnd w:id="0"/>
-      <w:r>
-        <w:rPr>
-          <w:rFonts w:ascii="Consolas" w:hAnsi="Consolas" w:cs="Consolas"/>
-          <w:iCs/>
-          <w:lang w:val="en"/>
-        </w:rPr>
-        <w:t>µ:</w:t>
-      </w:r>
-      <w:r>
-        <w:rPr>
-          <w:rFonts w:ascii="Consolas" w:hAnsi="Consolas" w:cs="Consolas"/>
-          <w:lang w:val="en"/>
-        </w:rPr>
-        <w:t>Equa</w:t>
-      </w:r>
-      <w:r>
-        <w:rPr>
-          <w:rFonts w:ascii="Consolas" w:hAnsi="Consolas" w:cs="Consolas"/>
-          <w:lang w:val="en"/>
-        </w:rPr>
-        <w:t>te</w:t>
-      </w:r>
-      <w:r>
-        <w:rPr>
-          <w:rFonts w:ascii="Consolas" w:hAnsi="Consolas" w:cs="Consolas"/>
-          <w:lang w:val="en"/>
-        </w:rPr>
-        <w:t>&lt;</w:t>
-      </w:r>
-      <w:r>
-        <w:rPr>
-          <w:rFonts w:ascii="Consolas" w:hAnsi="Consolas" w:cs="Consolas"/>
-          <w:iCs/>
-          <w:lang w:val="en"/>
-        </w:rPr>
-        <w:t>a</w:t>
-      </w:r>
-      <w:r>
-        <w:rPr>
-          <w:rFonts w:ascii="Consolas" w:hAnsi="Consolas" w:cs="Consolas"/>
-          <w:iCs/>
-          <w:lang w:val="en"/>
-        </w:rPr>
-        <w:t>&gt;</w:t>
-      </w:r>
-      <w:r>
-        <w:rPr>
-          <w:rFonts w:ascii="Consolas" w:hAnsi="Consolas" w:cs="Consolas"/>
-          <w:lang w:val="en"/>
-        </w:rPr>
-        <w:t xml:space="preserve"> </w:t>
-      </w:r>
-      <w:r>
-        <w:rPr>
-          <w:rFonts w:ascii="Consolas" w:hAnsi="Consolas" w:cs="Consolas"/>
-          <w:lang w:val="en"/>
-        </w:rPr>
-        <w:t>=</w:t>
-      </w:r>
-      <w:r>
-        <w:rPr>
-          <w:rFonts w:ascii="Consolas" w:hAnsi="Consolas" w:cs="Consolas"/>
-          <w:lang w:val="en"/>
-        </w:rPr>
-        <w:t xml:space="preserve"> </w:t>
-      </w:r>
-      <w:r>
-        <w:rPr>
-          <w:rFonts w:ascii="Consolas" w:hAnsi="Consolas" w:cs="Consolas"/>
-          <w:iCs/>
-          <w:lang w:val="en"/>
-        </w:rPr>
-        <w:t>\name -&gt;</w:t>
-      </w:r>
-      <w:r>
-        <w:rPr>
-          <w:rFonts w:ascii="Consolas" w:hAnsi="Consolas" w:cs="Consolas"/>
-          <w:iCs/>
-          <w:lang w:val="en"/>
-        </w:rPr>
-        <w:t xml:space="preserve"> </w:t>
-      </w:r>
-      <w:r>
-        <w:rPr>
-          <w:rFonts w:ascii="Consolas" w:hAnsi="Consolas" w:cs="Consolas"/>
-          <w:iCs/>
-          <w:lang w:val="en"/>
-        </w:rPr>
-        <w:t>\</w:t>
-      </w:r>
-      <w:proofErr w:type="spellStart"/>
-      <w:r>
-        <w:rPr>
-          <w:rFonts w:ascii="Consolas" w:hAnsi="Consolas" w:cs="Consolas"/>
-          <w:iCs/>
-          <w:lang w:val="en"/>
-        </w:rPr>
-        <w:t>rel</w:t>
-      </w:r>
-      <w:proofErr w:type="spellEnd"/>
-      <w:r>
-        <w:rPr>
-          <w:rFonts w:ascii="Consolas" w:hAnsi="Consolas" w:cs="Consolas"/>
-          <w:iCs/>
-          <w:lang w:val="en"/>
-        </w:rPr>
-        <w:t xml:space="preserve"> -&gt;</w:t>
-      </w:r>
-      <w:r>
-        <w:rPr>
-          <w:rFonts w:ascii="Consolas" w:hAnsi="Consolas" w:cs="Consolas"/>
-          <w:lang w:val="en"/>
-        </w:rPr>
-        <w:t xml:space="preserve"> </w:t>
-      </w:r>
-      <w:r>
-        <w:rPr>
-          <w:rFonts w:ascii="Consolas" w:hAnsi="Consolas" w:cs="Consolas"/>
-          <w:iCs/>
-          <w:lang w:val="en"/>
-        </w:rPr>
-        <w:t>µ:</w:t>
-      </w:r>
-      <w:r>
-        <w:rPr>
-          <w:rFonts w:ascii="Consolas" w:hAnsi="Consolas" w:cs="Consolas"/>
-          <w:lang w:val="en"/>
-        </w:rPr>
-        <w:t>Stream</w:t>
-      </w:r>
-      <w:r>
-        <w:rPr>
-          <w:rFonts w:ascii="Consolas" w:hAnsi="Consolas" w:cs="Consolas"/>
-          <w:lang w:val="en"/>
-        </w:rPr>
-        <w:t>&lt;</w:t>
-      </w:r>
-      <w:r>
-        <w:rPr>
-          <w:rFonts w:ascii="Consolas" w:hAnsi="Consolas" w:cs="Consolas"/>
-          <w:iCs/>
-          <w:lang w:val="en"/>
-        </w:rPr>
-        <w:t>a</w:t>
-      </w:r>
-      <w:r>
-        <w:rPr>
-          <w:rFonts w:ascii="Consolas" w:hAnsi="Consolas" w:cs="Consolas"/>
-          <w:iCs/>
-          <w:lang w:val="en"/>
-        </w:rPr>
-        <w:t>&gt;</w:t>
-      </w:r>
-      <w:r>
-        <w:rPr>
-          <w:rFonts w:ascii="Consolas" w:hAnsi="Consolas" w:cs="Consolas"/>
-          <w:lang w:val="en"/>
-        </w:rPr>
-        <w:t xml:space="preserve"> </w:t>
-      </w:r>
-      <w:r>
-        <w:rPr>
-          <w:rFonts w:ascii="Consolas" w:hAnsi="Consolas" w:cs="Consolas"/>
-          <w:lang w:val="en"/>
-        </w:rPr>
-        <w:t>-&gt;</w:t>
-      </w:r>
-      <w:r>
-        <w:rPr>
-          <w:rFonts w:ascii="Consolas" w:hAnsi="Consolas" w:cs="Consolas"/>
-          <w:lang w:val="en"/>
-        </w:rPr>
-        <w:t xml:space="preserve"> </w:t>
-      </w:r>
-      <w:r>
-        <w:rPr>
-          <w:rFonts w:ascii="Consolas" w:hAnsi="Consolas" w:cs="Consolas"/>
-          <w:iCs/>
-          <w:lang w:val="en"/>
-        </w:rPr>
-        <w:t>µ:</w:t>
-      </w:r>
-      <w:r>
-        <w:rPr>
-          <w:rFonts w:ascii="Consolas" w:hAnsi="Consolas" w:cs="Consolas"/>
-          <w:iCs/>
-          <w:lang w:val="en"/>
-        </w:rPr>
-        <w:t xml:space="preserve">Fold </w:t>
-      </w:r>
-      <w:r>
-        <w:rPr>
-          <w:rFonts w:ascii="Consolas" w:hAnsi="Consolas" w:cs="Consolas"/>
-          <w:iCs/>
-          <w:lang w:val="en"/>
-        </w:rPr>
-        <w:t>(</w:t>
-      </w:r>
-      <w:r>
-        <w:rPr>
-          <w:rFonts w:ascii="Consolas" w:hAnsi="Consolas" w:cs="Consolas"/>
-          <w:iCs/>
-          <w:lang w:val="en"/>
-        </w:rPr>
-        <w:t>µ:</w:t>
-      </w:r>
-      <w:r>
-        <w:rPr>
-          <w:rFonts w:ascii="Consolas" w:hAnsi="Consolas" w:cs="Consolas"/>
-          <w:lang w:val="en"/>
-        </w:rPr>
-        <w:t>Set</w:t>
-      </w:r>
-      <w:r>
-        <w:rPr>
-          <w:rFonts w:ascii="Consolas" w:hAnsi="Consolas" w:cs="Consolas"/>
-          <w:lang w:val="en"/>
-        </w:rPr>
-        <w:t>&lt;</w:t>
-      </w:r>
-      <w:r>
-        <w:rPr>
-          <w:rFonts w:ascii="Consolas" w:hAnsi="Consolas" w:cs="Consolas"/>
-          <w:lang w:val="en"/>
-        </w:rPr>
-        <w:t>a</w:t>
-      </w:r>
-      <w:r>
-        <w:rPr>
-          <w:rFonts w:ascii="Consolas" w:hAnsi="Consolas" w:cs="Consolas"/>
-          <w:lang w:val="en"/>
-        </w:rPr>
-        <w:t>&gt;</w:t>
-      </w:r>
-      <w:r>
-        <w:rPr>
-          <w:rFonts w:ascii="Consolas" w:hAnsi="Consolas" w:cs="Consolas"/>
-          <w:lang w:val="en"/>
-        </w:rPr>
-        <w:t xml:space="preserve"> name </w:t>
-      </w:r>
-      <w:proofErr w:type="spellStart"/>
-      <w:r>
-        <w:rPr>
-          <w:rFonts w:ascii="Consolas" w:hAnsi="Consolas" w:cs="Consolas"/>
-          <w:lang w:val="en"/>
-        </w:rPr>
-        <w:t>r</w:t>
-      </w:r>
-      <w:r>
-        <w:rPr>
-          <w:rFonts w:ascii="Consolas" w:hAnsi="Consolas" w:cs="Consolas"/>
-          <w:lang w:val="en"/>
-        </w:rPr>
-        <w:t>el</w:t>
-      </w:r>
-      <w:proofErr w:type="spellEnd"/>
-      <w:r>
-        <w:rPr>
-          <w:rFonts w:ascii="Consolas" w:hAnsi="Consolas" w:cs="Consolas"/>
-          <w:lang w:val="en"/>
-        </w:rPr>
-        <w:t>)</w:t>
-      </w:r>
-    </w:p>
-    <w:p>
-      <w:pPr>
-        <w:autoSpaceDE w:val="0"/>
-        <w:autoSpaceDN w:val="0"/>
-        <w:adjustRightInd w:val="0"/>
-        <w:spacing w:after="0" w:line="240" w:lineRule="auto"/>
-        <w:rPr>
-          <w:rFonts w:ascii="Consolas" w:hAnsi="Consolas" w:cs="Consolas"/>
-          <w:lang w:val="en"/>
-        </w:rPr>
-      </w:pPr>
-    </w:p>
-    <w:p>
-      <w:pPr>
-        <w:autoSpaceDE w:val="0"/>
-        <w:autoSpaceDN w:val="0"/>
-        <w:adjustRightInd w:val="0"/>
-        <w:spacing w:after="0" w:line="240" w:lineRule="auto"/>
-        <w:rPr>
-          <w:rFonts w:ascii="Consolas" w:hAnsi="Consolas" w:cs="Consolas"/>
-        </w:rPr>
-      </w:pPr>
-      <w:proofErr w:type="gramStart"/>
-      <w:r>
-        <w:rPr>
-          <w:rFonts w:ascii="Consolas" w:hAnsi="Consolas" w:cs="Consolas"/>
-          <w:iCs/>
-          <w:lang w:val="en"/>
-        </w:rPr>
-        <w:t>µ:</w:t>
-      </w:r>
-      <w:r>
-        <w:rPr>
-          <w:rFonts w:ascii="Consolas" w:hAnsi="Consolas" w:cs="Consolas"/>
-          <w:iCs/>
-          <w:lang w:val="en"/>
-        </w:rPr>
-        <w:t>Handle</w:t>
-      </w:r>
-      <w:proofErr w:type="gramEnd"/>
-      <w:r>
-        <w:rPr>
-          <w:rFonts w:ascii="Consolas" w:hAnsi="Consolas" w:cs="Consolas"/>
-          <w:iCs/>
-          <w:lang w:val="en"/>
-        </w:rPr>
-        <w:t>&lt;</w:t>
-      </w:r>
-      <w:r>
-        <w:rPr>
-          <w:rFonts w:ascii="Consolas" w:hAnsi="Consolas" w:cs="Consolas"/>
-          <w:iCs/>
-          <w:lang w:val="en"/>
-        </w:rPr>
-        <w:t>a</w:t>
-      </w:r>
-      <w:r>
-        <w:rPr>
-          <w:rFonts w:ascii="Consolas" w:hAnsi="Consolas" w:cs="Consolas"/>
-          <w:iCs/>
-          <w:lang w:val="en"/>
-        </w:rPr>
-        <w:t>&gt;</w:t>
-      </w:r>
-      <w:r>
-        <w:rPr>
-          <w:rFonts w:ascii="Consolas" w:hAnsi="Consolas" w:cs="Consolas"/>
-          <w:iCs/>
-          <w:lang w:val="en"/>
-        </w:rPr>
-        <w:t xml:space="preserve"> = </w:t>
-      </w:r>
-      <w:r>
-        <w:rPr>
-          <w:rFonts w:ascii="Consolas" w:hAnsi="Consolas" w:cs="Consolas"/>
-          <w:iCs/>
-          <w:lang w:val="en"/>
-        </w:rPr>
-        <w:t>µ:</w:t>
-      </w:r>
-      <w:r>
-        <w:rPr>
-          <w:rFonts w:ascii="Consolas" w:hAnsi="Consolas" w:cs="Consolas"/>
-          <w:lang w:val="en"/>
-        </w:rPr>
-        <w:t>Stream</w:t>
-      </w:r>
-      <w:r>
-        <w:rPr>
-          <w:rFonts w:ascii="Consolas" w:hAnsi="Consolas" w:cs="Consolas"/>
-          <w:lang w:val="en"/>
-        </w:rPr>
-        <w:t>&lt;</w:t>
-      </w:r>
-      <w:r>
-        <w:rPr>
-          <w:rFonts w:ascii="Consolas" w:hAnsi="Consolas" w:cs="Consolas"/>
-          <w:iCs/>
-          <w:lang w:val="en"/>
-        </w:rPr>
-        <w:t>a</w:t>
-      </w:r>
-      <w:r>
-        <w:rPr>
-          <w:rFonts w:ascii="Consolas" w:hAnsi="Consolas" w:cs="Consolas"/>
-          <w:iCs/>
-          <w:lang w:val="en"/>
-        </w:rPr>
-        <w:t>&gt;</w:t>
-      </w:r>
-      <w:r>
-        <w:rPr>
-          <w:rFonts w:ascii="Consolas" w:hAnsi="Consolas" w:cs="Consolas"/>
-          <w:lang w:val="en"/>
-        </w:rPr>
-        <w:t xml:space="preserve"> </w:t>
-      </w:r>
-      <w:r>
-        <w:rPr>
-          <w:rFonts w:ascii="Consolas" w:hAnsi="Consolas" w:cs="Consolas"/>
-          <w:lang w:val="en"/>
-        </w:rPr>
-        <w:t>-&gt;</w:t>
-      </w:r>
-      <w:r>
-        <w:rPr>
-          <w:rFonts w:ascii="Consolas" w:hAnsi="Consolas" w:cs="Consolas"/>
-          <w:lang w:val="en"/>
-        </w:rPr>
-        <w:t xml:space="preserve"> </w:t>
+        <w:t xml:space="preserve">-&gt; </w:t>
       </w:r>
       <w:r>
         <w:rPr>

</xml_diff>

<commit_message>
Added amb operator to Either.
</commit_message>
<xml_diff>
--- a/Nu/Documentation/Nu Denotational Semantics.docx
+++ b/Nu/Documentation/Nu Denotational Semantics.docx
@@ -172,15 +172,7 @@
           <w:iCs/>
           <w:lang w:val="en"/>
         </w:rPr>
-        <w:t xml:space="preserve">| </w:t>
-      </w:r>
-      <w:r>
-        <w:rPr>
-          <w:rFonts w:ascii="Consolas" w:hAnsi="Consolas" w:cs="Consolas"/>
-          <w:iCs/>
-          <w:lang w:val="en"/>
-        </w:rPr>
-        <w:t>Relation</w:t>
+        <w:t>| Relation</w:t>
       </w:r>
       <w:r>
         <w:rPr>
@@ -217,15 +209,7 @@
           <w:iCs/>
           <w:lang w:val="en"/>
         </w:rPr>
-        <w:t xml:space="preserve">| </w:t>
-      </w:r>
-      <w:r>
-        <w:rPr>
-          <w:rFonts w:ascii="Consolas" w:hAnsi="Consolas" w:cs="Consolas"/>
-          <w:iCs/>
-          <w:lang w:val="en"/>
-        </w:rPr>
-        <w:t>Address</w:t>
+        <w:t>| Address</w:t>
       </w:r>
       <w:r>
         <w:rPr>
@@ -262,15 +246,7 @@
           <w:iCs/>
           <w:lang w:val="en"/>
         </w:rPr>
-        <w:t xml:space="preserve">| </w:t>
-      </w:r>
-      <w:r>
-        <w:rPr>
-          <w:rFonts w:ascii="Consolas" w:hAnsi="Consolas" w:cs="Consolas"/>
-          <w:iCs/>
-          <w:lang w:val="en"/>
-        </w:rPr>
-        <w:t>Name</w:t>
+        <w:t>| Name</w:t>
       </w:r>
       <w:r>
         <w:rPr>
@@ -307,15 +283,7 @@
           <w:iCs/>
           <w:lang w:val="en"/>
         </w:rPr>
-        <w:t xml:space="preserve">| </w:t>
-      </w:r>
-      <w:r>
-        <w:rPr>
-          <w:rFonts w:ascii="Consolas" w:hAnsi="Consolas" w:cs="Consolas"/>
-          <w:iCs/>
-          <w:lang w:val="en"/>
-        </w:rPr>
-        <w:t>Unit</w:t>
+        <w:t>| Unit</w:t>
       </w:r>
       <w:r>
         <w:rPr>
@@ -671,884 +639,728 @@
           <w:lang w:val="en"/>
         </w:rPr>
       </w:pPr>
+      <w:r>
+        <w:rPr>
+          <w:rFonts w:ascii="Consolas" w:hAnsi="Consolas" w:cs="Consolas"/>
+          <w:iCs/>
+          <w:lang w:val="en"/>
+        </w:rPr>
+        <w:t>effect&lt;a</w:t>
+      </w:r>
+      <w:proofErr w:type="gramStart"/>
+      <w:r>
+        <w:rPr>
+          <w:rFonts w:ascii="Consolas" w:hAnsi="Consolas" w:cs="Consolas"/>
+          <w:iCs/>
+          <w:lang w:val="en"/>
+        </w:rPr>
+        <w:t>&gt; :</w:t>
+      </w:r>
+      <w:proofErr w:type="gramEnd"/>
+      <w:r>
+        <w:rPr>
+          <w:rFonts w:ascii="Consolas" w:hAnsi="Consolas" w:cs="Consolas"/>
+          <w:iCs/>
+          <w:lang w:val="en"/>
+        </w:rPr>
+        <w:t xml:space="preserve"> Value&lt;a&gt; -&gt; Effect = </w:t>
+      </w:r>
+      <w:r>
+        <w:rPr>
+          <w:rFonts w:ascii="Consolas" w:hAnsi="Consolas" w:cs="Consolas"/>
+          <w:iCs/>
+          <w:lang w:val="en"/>
+        </w:rPr>
+        <w:t>...</w:t>
+      </w:r>
+    </w:p>
+    <w:p>
+      <w:pPr>
+        <w:autoSpaceDE w:val="0"/>
+        <w:autoSpaceDN w:val="0"/>
+        <w:adjustRightInd w:val="0"/>
+        <w:spacing w:after="0" w:line="240" w:lineRule="auto"/>
+        <w:rPr>
+          <w:rFonts w:ascii="Consolas" w:hAnsi="Consolas" w:cs="Consolas"/>
+          <w:iCs/>
+          <w:lang w:val="en"/>
+        </w:rPr>
+      </w:pPr>
+    </w:p>
+    <w:p>
+      <w:pPr>
+        <w:autoSpaceDE w:val="0"/>
+        <w:autoSpaceDN w:val="0"/>
+        <w:adjustRightInd w:val="0"/>
+        <w:spacing w:after="0" w:line="240" w:lineRule="auto"/>
+        <w:rPr>
+          <w:rFonts w:ascii="Consolas" w:hAnsi="Consolas" w:cs="Consolas"/>
+          <w:iCs/>
+          <w:lang w:val="en"/>
+        </w:rPr>
+      </w:pPr>
+      <w:r>
+        <w:rPr>
+          <w:rFonts w:ascii="Consolas" w:hAnsi="Consolas" w:cs="Consolas"/>
+          <w:iCs/>
+          <w:lang w:val="en"/>
+        </w:rPr>
+        <w:t>// A stream abstraction.</w:t>
+      </w:r>
+    </w:p>
+    <w:p>
+      <w:pPr>
+        <w:autoSpaceDE w:val="0"/>
+        <w:autoSpaceDN w:val="0"/>
+        <w:adjustRightInd w:val="0"/>
+        <w:spacing w:after="0" w:line="240" w:lineRule="auto"/>
+        <w:rPr>
+          <w:rFonts w:ascii="Consolas" w:hAnsi="Consolas" w:cs="Consolas"/>
+          <w:iCs/>
+          <w:lang w:val="en"/>
+        </w:rPr>
+      </w:pPr>
+      <w:r>
+        <w:rPr>
+          <w:rFonts w:ascii="Consolas" w:hAnsi="Consolas" w:cs="Consolas"/>
+          <w:b/>
+          <w:iCs/>
+          <w:lang w:val="en"/>
+        </w:rPr>
+        <w:t>type Stream&lt;a&gt;</w:t>
+      </w:r>
+    </w:p>
+    <w:p>
+      <w:pPr>
+        <w:autoSpaceDE w:val="0"/>
+        <w:autoSpaceDN w:val="0"/>
+        <w:adjustRightInd w:val="0"/>
+        <w:spacing w:after="0" w:line="240" w:lineRule="auto"/>
+        <w:rPr>
+          <w:rFonts w:ascii="Consolas" w:hAnsi="Consolas" w:cs="Consolas"/>
+          <w:iCs/>
+          <w:lang w:val="en"/>
+        </w:rPr>
+      </w:pPr>
+      <w:proofErr w:type="spellStart"/>
+      <w:r>
+        <w:rPr>
+          <w:rFonts w:ascii="Consolas" w:hAnsi="Consolas" w:cs="Consolas"/>
+          <w:iCs/>
+          <w:lang w:val="en"/>
+        </w:rPr>
+        <w:t>foldStream</w:t>
+      </w:r>
+      <w:proofErr w:type="spellEnd"/>
+      <w:r>
+        <w:rPr>
+          <w:rFonts w:ascii="Consolas" w:hAnsi="Consolas" w:cs="Consolas"/>
+          <w:iCs/>
+          <w:lang w:val="en"/>
+        </w:rPr>
+        <w:t>&lt;a, b</w:t>
+      </w:r>
+      <w:proofErr w:type="gramStart"/>
+      <w:r>
+        <w:rPr>
+          <w:rFonts w:ascii="Consolas" w:hAnsi="Consolas" w:cs="Consolas"/>
+          <w:iCs/>
+          <w:lang w:val="en"/>
+        </w:rPr>
+        <w:t>&gt; :</w:t>
+      </w:r>
+      <w:proofErr w:type="gramEnd"/>
+      <w:r>
+        <w:rPr>
+          <w:rFonts w:ascii="Consolas" w:hAnsi="Consolas" w:cs="Consolas"/>
+          <w:iCs/>
+          <w:lang w:val="en"/>
+        </w:rPr>
+        <w:t xml:space="preserve"> (</w:t>
+      </w:r>
+      <w:r>
+        <w:rPr>
+          <w:rFonts w:ascii="Consolas" w:hAnsi="Consolas" w:cs="Consolas"/>
+          <w:lang w:val="en"/>
+        </w:rPr>
+        <w:t>Value</w:t>
+      </w:r>
+      <w:r>
+        <w:rPr>
+          <w:rFonts w:ascii="Consolas" w:hAnsi="Consolas" w:cs="Consolas"/>
+          <w:iCs/>
+          <w:lang w:val="en"/>
+        </w:rPr>
+        <w:t>&lt;a&gt; -&gt; b) -&gt; Stream&lt;a&gt; -&gt; b</w:t>
+      </w:r>
+      <w:r>
+        <w:rPr>
+          <w:rFonts w:ascii="Consolas" w:hAnsi="Consolas" w:cs="Consolas"/>
+          <w:iCs/>
+          <w:lang w:val="en"/>
+        </w:rPr>
+        <w:t xml:space="preserve"> = </w:t>
+      </w:r>
+      <w:r>
+        <w:rPr>
+          <w:rFonts w:ascii="Consolas" w:hAnsi="Consolas" w:cs="Consolas"/>
+          <w:iCs/>
+          <w:lang w:val="en"/>
+        </w:rPr>
+        <w:t>...</w:t>
+      </w:r>
+    </w:p>
+    <w:p>
+      <w:pPr>
+        <w:autoSpaceDE w:val="0"/>
+        <w:autoSpaceDN w:val="0"/>
+        <w:adjustRightInd w:val="0"/>
+        <w:spacing w:after="0" w:line="240" w:lineRule="auto"/>
+        <w:rPr>
+          <w:rFonts w:ascii="Consolas" w:hAnsi="Consolas" w:cs="Consolas"/>
+          <w:iCs/>
+          <w:lang w:val="en"/>
+        </w:rPr>
+      </w:pPr>
+      <w:proofErr w:type="spellStart"/>
+      <w:r>
+        <w:rPr>
+          <w:rFonts w:ascii="Consolas" w:hAnsi="Consolas" w:cs="Consolas"/>
+          <w:iCs/>
+          <w:lang w:val="en"/>
+        </w:rPr>
+        <w:t>product</w:t>
+      </w:r>
+      <w:r>
+        <w:rPr>
+          <w:rFonts w:ascii="Consolas" w:hAnsi="Consolas" w:cs="Consolas"/>
+          <w:iCs/>
+          <w:lang w:val="en"/>
+        </w:rPr>
+        <w:t>Stream</w:t>
+      </w:r>
+      <w:proofErr w:type="spellEnd"/>
+      <w:r>
+        <w:rPr>
+          <w:rFonts w:ascii="Consolas" w:hAnsi="Consolas" w:cs="Consolas"/>
+          <w:iCs/>
+          <w:lang w:val="en"/>
+        </w:rPr>
+        <w:t>&lt;a, b</w:t>
+      </w:r>
+      <w:proofErr w:type="gramStart"/>
+      <w:r>
+        <w:rPr>
+          <w:rFonts w:ascii="Consolas" w:hAnsi="Consolas" w:cs="Consolas"/>
+          <w:iCs/>
+          <w:lang w:val="en"/>
+        </w:rPr>
+        <w:t>&gt; :</w:t>
+      </w:r>
+      <w:proofErr w:type="gramEnd"/>
+      <w:r>
+        <w:rPr>
+          <w:rFonts w:ascii="Consolas" w:hAnsi="Consolas" w:cs="Consolas"/>
+          <w:iCs/>
+          <w:lang w:val="en"/>
+        </w:rPr>
+        <w:t xml:space="preserve"> Stream&lt;a&gt; -&gt; Stream&lt;b&gt; -&gt; Stream&lt;a * b&gt;</w:t>
+      </w:r>
+      <w:r>
+        <w:rPr>
+          <w:rFonts w:ascii="Consolas" w:hAnsi="Consolas" w:cs="Consolas"/>
+          <w:iCs/>
+          <w:lang w:val="en"/>
+        </w:rPr>
+        <w:t xml:space="preserve"> = </w:t>
+      </w:r>
+      <w:r>
+        <w:rPr>
+          <w:rFonts w:ascii="Consolas" w:hAnsi="Consolas" w:cs="Consolas"/>
+          <w:iCs/>
+          <w:lang w:val="en"/>
+        </w:rPr>
+        <w:t>...</w:t>
+      </w:r>
+    </w:p>
+    <w:p>
+      <w:pPr>
+        <w:autoSpaceDE w:val="0"/>
+        <w:autoSpaceDN w:val="0"/>
+        <w:adjustRightInd w:val="0"/>
+        <w:spacing w:after="0" w:line="240" w:lineRule="auto"/>
+        <w:rPr>
+          <w:rFonts w:ascii="Consolas" w:hAnsi="Consolas" w:cs="Consolas"/>
+          <w:iCs/>
+          <w:lang w:val="en"/>
+        </w:rPr>
+      </w:pPr>
+      <w:proofErr w:type="spellStart"/>
+      <w:r>
+        <w:rPr>
+          <w:rFonts w:ascii="Consolas" w:hAnsi="Consolas" w:cs="Consolas"/>
+          <w:iCs/>
+          <w:lang w:val="en"/>
+        </w:rPr>
+        <w:t>sum</w:t>
+      </w:r>
+      <w:r>
+        <w:rPr>
+          <w:rFonts w:ascii="Consolas" w:hAnsi="Consolas" w:cs="Consolas"/>
+          <w:iCs/>
+          <w:lang w:val="en"/>
+        </w:rPr>
+        <w:t>Stream</w:t>
+      </w:r>
+      <w:proofErr w:type="spellEnd"/>
+      <w:r>
+        <w:rPr>
+          <w:rFonts w:ascii="Consolas" w:hAnsi="Consolas" w:cs="Consolas"/>
+          <w:iCs/>
+          <w:lang w:val="en"/>
+        </w:rPr>
+        <w:t>&lt;a, b</w:t>
+      </w:r>
+      <w:proofErr w:type="gramStart"/>
+      <w:r>
+        <w:rPr>
+          <w:rFonts w:ascii="Consolas" w:hAnsi="Consolas" w:cs="Consolas"/>
+          <w:iCs/>
+          <w:lang w:val="en"/>
+        </w:rPr>
+        <w:t>&gt; :</w:t>
+      </w:r>
+      <w:proofErr w:type="gramEnd"/>
+      <w:r>
+        <w:rPr>
+          <w:rFonts w:ascii="Consolas" w:hAnsi="Consolas" w:cs="Consolas"/>
+          <w:iCs/>
+          <w:lang w:val="en"/>
+        </w:rPr>
+        <w:t xml:space="preserve"> Stream&lt;a&gt; -&gt; Stream&lt;b&gt; -&gt; Stream&lt;a | b&gt;</w:t>
+      </w:r>
+      <w:r>
+        <w:rPr>
+          <w:rFonts w:ascii="Consolas" w:hAnsi="Consolas" w:cs="Consolas"/>
+          <w:iCs/>
+          <w:lang w:val="en"/>
+        </w:rPr>
+        <w:t xml:space="preserve"> = </w:t>
+      </w:r>
+      <w:r>
+        <w:rPr>
+          <w:rFonts w:ascii="Consolas" w:hAnsi="Consolas" w:cs="Consolas"/>
+          <w:iCs/>
+          <w:lang w:val="en"/>
+        </w:rPr>
+        <w:t>...</w:t>
+      </w:r>
+    </w:p>
+    <w:p>
+      <w:pPr>
+        <w:autoSpaceDE w:val="0"/>
+        <w:autoSpaceDN w:val="0"/>
+        <w:adjustRightInd w:val="0"/>
+        <w:spacing w:after="0" w:line="240" w:lineRule="auto"/>
+        <w:rPr>
+          <w:rFonts w:ascii="Consolas" w:hAnsi="Consolas" w:cs="Consolas"/>
+          <w:iCs/>
+          <w:lang w:val="en"/>
+        </w:rPr>
+      </w:pPr>
+      <w:proofErr w:type="spellStart"/>
+      <w:r>
+        <w:rPr>
+          <w:rFonts w:ascii="Consolas" w:hAnsi="Consolas" w:cs="Consolas"/>
+          <w:iCs/>
+          <w:lang w:val="en"/>
+        </w:rPr>
+        <w:t>eventStream</w:t>
+      </w:r>
+      <w:proofErr w:type="spellEnd"/>
+      <w:r>
+        <w:rPr>
+          <w:rFonts w:ascii="Consolas" w:hAnsi="Consolas" w:cs="Consolas"/>
+          <w:iCs/>
+          <w:lang w:val="en"/>
+        </w:rPr>
+        <w:t>&lt;a</w:t>
+      </w:r>
+      <w:proofErr w:type="gramStart"/>
+      <w:r>
+        <w:rPr>
+          <w:rFonts w:ascii="Consolas" w:hAnsi="Consolas" w:cs="Consolas"/>
+          <w:iCs/>
+          <w:lang w:val="en"/>
+        </w:rPr>
+        <w:t>&gt; :</w:t>
+      </w:r>
+      <w:proofErr w:type="gramEnd"/>
+      <w:r>
+        <w:rPr>
+          <w:rFonts w:ascii="Consolas" w:hAnsi="Consolas" w:cs="Consolas"/>
+          <w:iCs/>
+          <w:lang w:val="en"/>
+        </w:rPr>
+        <w:t xml:space="preserve"> Address -&gt; Stream&lt;a&gt;</w:t>
+      </w:r>
+      <w:r>
+        <w:rPr>
+          <w:rFonts w:ascii="Consolas" w:hAnsi="Consolas" w:cs="Consolas"/>
+          <w:iCs/>
+          <w:lang w:val="en"/>
+        </w:rPr>
+        <w:t xml:space="preserve"> = </w:t>
+      </w:r>
+      <w:r>
+        <w:rPr>
+          <w:rFonts w:ascii="Consolas" w:hAnsi="Consolas" w:cs="Consolas"/>
+          <w:iCs/>
+          <w:lang w:val="en"/>
+        </w:rPr>
+        <w:t>...</w:t>
+      </w:r>
+    </w:p>
+    <w:p>
+      <w:pPr>
+        <w:autoSpaceDE w:val="0"/>
+        <w:autoSpaceDN w:val="0"/>
+        <w:adjustRightInd w:val="0"/>
+        <w:spacing w:after="0" w:line="240" w:lineRule="auto"/>
+        <w:rPr>
+          <w:rFonts w:ascii="Consolas" w:hAnsi="Consolas" w:cs="Consolas"/>
+          <w:iCs/>
+          <w:lang w:val="en"/>
+        </w:rPr>
+      </w:pPr>
+      <w:proofErr w:type="spellStart"/>
+      <w:r>
+        <w:rPr>
+          <w:rFonts w:ascii="Consolas" w:hAnsi="Consolas" w:cs="Consolas"/>
+          <w:iCs/>
+          <w:lang w:val="en"/>
+        </w:rPr>
+        <w:t>propertyStream</w:t>
+      </w:r>
+      <w:proofErr w:type="spellEnd"/>
+      <w:r>
+        <w:rPr>
+          <w:rFonts w:ascii="Consolas" w:hAnsi="Consolas" w:cs="Consolas"/>
+          <w:iCs/>
+          <w:lang w:val="en"/>
+        </w:rPr>
+        <w:t>&lt;a</w:t>
+      </w:r>
+      <w:proofErr w:type="gramStart"/>
+      <w:r>
+        <w:rPr>
+          <w:rFonts w:ascii="Consolas" w:hAnsi="Consolas" w:cs="Consolas"/>
+          <w:iCs/>
+          <w:lang w:val="en"/>
+        </w:rPr>
+        <w:t>&gt; :</w:t>
+      </w:r>
+      <w:proofErr w:type="gramEnd"/>
+      <w:r>
+        <w:rPr>
+          <w:rFonts w:ascii="Consolas" w:hAnsi="Consolas" w:cs="Consolas"/>
+          <w:iCs/>
+          <w:lang w:val="en"/>
+        </w:rPr>
+        <w:t xml:space="preserve"> Name -&gt; Relation -&gt; Stream&lt;a&gt;</w:t>
+      </w:r>
+      <w:r>
+        <w:rPr>
+          <w:rFonts w:ascii="Consolas" w:hAnsi="Consolas" w:cs="Consolas"/>
+          <w:iCs/>
+          <w:lang w:val="en"/>
+        </w:rPr>
+        <w:t xml:space="preserve"> = </w:t>
+      </w:r>
+      <w:r>
+        <w:rPr>
+          <w:rFonts w:ascii="Consolas" w:hAnsi="Consolas" w:cs="Consolas"/>
+          <w:iCs/>
+          <w:lang w:val="en"/>
+        </w:rPr>
+        <w:t>...</w:t>
+      </w:r>
+    </w:p>
+    <w:p>
+      <w:pPr>
+        <w:autoSpaceDE w:val="0"/>
+        <w:autoSpaceDN w:val="0"/>
+        <w:adjustRightInd w:val="0"/>
+        <w:spacing w:after="0" w:line="240" w:lineRule="auto"/>
+        <w:rPr>
+          <w:rFonts w:ascii="Consolas" w:hAnsi="Consolas" w:cs="Consolas"/>
+          <w:iCs/>
+          <w:lang w:val="en"/>
+        </w:rPr>
+      </w:pPr>
+    </w:p>
+    <w:p>
+      <w:pPr>
+        <w:autoSpaceDE w:val="0"/>
+        <w:autoSpaceDN w:val="0"/>
+        <w:adjustRightInd w:val="0"/>
+        <w:spacing w:after="0" w:line="240" w:lineRule="auto"/>
+        <w:rPr>
+          <w:rFonts w:ascii="Consolas" w:hAnsi="Consolas" w:cs="Consolas"/>
+          <w:iCs/>
+          <w:lang w:val="en"/>
+        </w:rPr>
+      </w:pPr>
+      <w:r>
+        <w:rPr>
+          <w:rFonts w:ascii="Consolas" w:hAnsi="Consolas" w:cs="Consolas"/>
+          <w:iCs/>
+          <w:lang w:val="en"/>
+        </w:rPr>
+        <w:t xml:space="preserve">// </w:t>
+      </w:r>
+      <w:r>
+        <w:rPr>
+          <w:rFonts w:ascii="Consolas" w:hAnsi="Consolas" w:cs="Consolas"/>
+          <w:iCs/>
+          <w:lang w:val="en"/>
+        </w:rPr>
+        <w:t>Domain</w:t>
+      </w:r>
+      <w:r>
+        <w:rPr>
+          <w:rFonts w:ascii="Consolas" w:hAnsi="Consolas" w:cs="Consolas"/>
+          <w:iCs/>
+          <w:lang w:val="en"/>
+        </w:rPr>
+        <w:t>-level</w:t>
+      </w:r>
+      <w:r>
+        <w:rPr>
+          <w:rFonts w:ascii="Consolas" w:hAnsi="Consolas" w:cs="Consolas"/>
+          <w:iCs/>
+          <w:lang w:val="en"/>
+        </w:rPr>
+        <w:t xml:space="preserve"> functions.</w:t>
+      </w:r>
+    </w:p>
+    <w:p>
+      <w:pPr>
+        <w:autoSpaceDE w:val="0"/>
+        <w:autoSpaceDN w:val="0"/>
+        <w:adjustRightInd w:val="0"/>
+        <w:spacing w:after="0" w:line="240" w:lineRule="auto"/>
+        <w:rPr>
+          <w:rFonts w:ascii="Consolas" w:hAnsi="Consolas" w:cs="Consolas"/>
+          <w:lang w:val="en"/>
+        </w:rPr>
+      </w:pPr>
+      <w:r>
+        <w:rPr>
+          <w:rFonts w:ascii="Consolas" w:hAnsi="Consolas" w:cs="Consolas"/>
+          <w:lang w:val="en"/>
+        </w:rPr>
+        <w:t xml:space="preserve">define </w:t>
+      </w:r>
+      <w:r>
+        <w:rPr>
+          <w:rFonts w:ascii="Consolas" w:hAnsi="Consolas" w:cs="Consolas"/>
+          <w:lang w:val="en"/>
+        </w:rPr>
+        <w:t>name value = declare</w:t>
+      </w:r>
+      <w:r>
+        <w:rPr>
+          <w:rFonts w:ascii="Consolas" w:hAnsi="Consolas" w:cs="Consolas"/>
+          <w:lang w:val="en"/>
+        </w:rPr>
+        <w:t xml:space="preserve"> name value</w:t>
+      </w:r>
+    </w:p>
+    <w:p>
+      <w:pPr>
+        <w:autoSpaceDE w:val="0"/>
+        <w:autoSpaceDN w:val="0"/>
+        <w:adjustRightInd w:val="0"/>
+        <w:spacing w:after="0" w:line="240" w:lineRule="auto"/>
+        <w:rPr>
+          <w:rFonts w:ascii="Consolas" w:hAnsi="Consolas" w:cs="Consolas"/>
+          <w:iCs/>
+          <w:lang w:val="en"/>
+        </w:rPr>
+      </w:pPr>
+      <w:r>
+        <w:rPr>
+          <w:rFonts w:ascii="Consolas" w:hAnsi="Consolas" w:cs="Consolas"/>
+          <w:iCs/>
+          <w:lang w:val="en"/>
+        </w:rPr>
+        <w:t>v</w:t>
+      </w:r>
+      <w:r>
+        <w:rPr>
+          <w:rFonts w:ascii="Consolas" w:hAnsi="Consolas" w:cs="Consolas"/>
+          <w:lang w:val="en"/>
+        </w:rPr>
+        <w:t>ariable name stream = d</w:t>
+      </w:r>
+      <w:r>
+        <w:rPr>
+          <w:rFonts w:ascii="Consolas" w:hAnsi="Consolas" w:cs="Consolas"/>
+          <w:lang w:val="en"/>
+        </w:rPr>
+        <w:t>eclare</w:t>
+      </w:r>
+      <w:r>
+        <w:rPr>
+          <w:rFonts w:ascii="Consolas" w:hAnsi="Consolas" w:cs="Consolas"/>
+          <w:lang w:val="en"/>
+        </w:rPr>
+        <w:t xml:space="preserve"> name stream</w:t>
+      </w:r>
+    </w:p>
+    <w:p>
+      <w:pPr>
+        <w:autoSpaceDE w:val="0"/>
+        <w:autoSpaceDN w:val="0"/>
+        <w:adjustRightInd w:val="0"/>
+        <w:spacing w:after="0" w:line="240" w:lineRule="auto"/>
+        <w:rPr>
+          <w:rFonts w:ascii="Consolas" w:hAnsi="Consolas" w:cs="Consolas"/>
+          <w:iCs/>
+          <w:lang w:val="en"/>
+        </w:rPr>
+      </w:pPr>
+      <w:r>
+        <w:rPr>
+          <w:rFonts w:ascii="Consolas" w:hAnsi="Consolas" w:cs="Consolas"/>
+          <w:iCs/>
+          <w:lang w:val="en"/>
+        </w:rPr>
+        <w:t xml:space="preserve">equate name relation stream = </w:t>
+      </w:r>
+      <w:proofErr w:type="spellStart"/>
+      <w:r>
+        <w:rPr>
+          <w:rFonts w:ascii="Consolas" w:hAnsi="Consolas" w:cs="Consolas"/>
+          <w:iCs/>
+          <w:lang w:val="en"/>
+        </w:rPr>
+        <w:t>foldStream</w:t>
+      </w:r>
+      <w:proofErr w:type="spellEnd"/>
+      <w:r>
+        <w:rPr>
+          <w:rFonts w:ascii="Consolas" w:hAnsi="Consolas" w:cs="Consolas"/>
+          <w:iCs/>
+          <w:lang w:val="en"/>
+        </w:rPr>
+        <w:t xml:space="preserve"> (</w:t>
+      </w:r>
+      <w:r>
+        <w:rPr>
+          <w:rFonts w:ascii="Consolas" w:hAnsi="Consolas" w:cs="Consolas"/>
+          <w:iCs/>
+          <w:lang w:val="en"/>
+        </w:rPr>
+        <w:t>set</w:t>
+      </w:r>
+      <w:r>
+        <w:rPr>
+          <w:rFonts w:ascii="Consolas" w:hAnsi="Consolas" w:cs="Consolas"/>
+          <w:iCs/>
+          <w:lang w:val="en"/>
+        </w:rPr>
+        <w:t xml:space="preserve"> name relation) stream</w:t>
+      </w:r>
+    </w:p>
+    <w:p>
+      <w:pPr>
+        <w:autoSpaceDE w:val="0"/>
+        <w:autoSpaceDN w:val="0"/>
+        <w:adjustRightInd w:val="0"/>
+        <w:spacing w:after="0" w:line="240" w:lineRule="auto"/>
+        <w:rPr>
+          <w:rFonts w:ascii="Consolas" w:hAnsi="Consolas" w:cs="Consolas"/>
+          <w:lang w:val="en"/>
+        </w:rPr>
+      </w:pPr>
+      <w:r>
+        <w:rPr>
+          <w:rFonts w:ascii="Consolas" w:hAnsi="Consolas" w:cs="Consolas"/>
+          <w:iCs/>
+          <w:lang w:val="en"/>
+        </w:rPr>
+        <w:t xml:space="preserve">handle </w:t>
+      </w:r>
+      <w:r>
+        <w:rPr>
+          <w:rFonts w:ascii="Consolas" w:hAnsi="Consolas" w:cs="Consolas"/>
+          <w:iCs/>
+          <w:lang w:val="en"/>
+        </w:rPr>
+        <w:t>effect</w:t>
+      </w:r>
+      <w:r>
+        <w:rPr>
+          <w:rFonts w:ascii="Consolas" w:hAnsi="Consolas" w:cs="Consolas"/>
+          <w:iCs/>
+          <w:lang w:val="en"/>
+        </w:rPr>
+        <w:t xml:space="preserve"> </w:t>
+      </w:r>
+      <w:r>
+        <w:rPr>
+          <w:rFonts w:ascii="Consolas" w:hAnsi="Consolas" w:cs="Consolas"/>
+          <w:iCs/>
+          <w:lang w:val="en"/>
+        </w:rPr>
+        <w:t xml:space="preserve">stream </w:t>
+      </w:r>
+      <w:r>
+        <w:rPr>
+          <w:rFonts w:ascii="Consolas" w:hAnsi="Consolas" w:cs="Consolas"/>
+          <w:iCs/>
+          <w:lang w:val="en"/>
+        </w:rPr>
+        <w:t xml:space="preserve">= </w:t>
+      </w:r>
+      <w:proofErr w:type="spellStart"/>
+      <w:r>
+        <w:rPr>
+          <w:rFonts w:ascii="Consolas" w:hAnsi="Consolas" w:cs="Consolas"/>
+          <w:iCs/>
+          <w:lang w:val="en"/>
+        </w:rPr>
+        <w:t>foldStream</w:t>
+      </w:r>
+      <w:proofErr w:type="spellEnd"/>
+      <w:r>
+        <w:rPr>
+          <w:rFonts w:ascii="Consolas" w:hAnsi="Consolas" w:cs="Consolas"/>
+          <w:iCs/>
+          <w:lang w:val="en"/>
+        </w:rPr>
+        <w:t xml:space="preserve"> </w:t>
+      </w:r>
+      <w:r>
+        <w:rPr>
+          <w:rFonts w:ascii="Consolas" w:hAnsi="Consolas" w:cs="Consolas"/>
+          <w:iCs/>
+          <w:lang w:val="en"/>
+        </w:rPr>
+        <w:t>effect</w:t>
+      </w:r>
+      <w:r>
+        <w:rPr>
+          <w:rFonts w:ascii="Consolas" w:hAnsi="Consolas" w:cs="Consolas"/>
+          <w:iCs/>
+          <w:lang w:val="en"/>
+        </w:rPr>
+        <w:t xml:space="preserve"> stream</w:t>
+      </w:r>
       <w:bookmarkStart w:id="0" w:name="_GoBack"/>
       <w:bookmarkEnd w:id="0"/>
-      <w:r>
-        <w:rPr>
-          <w:rFonts w:ascii="Consolas" w:hAnsi="Consolas" w:cs="Consolas"/>
-          <w:iCs/>
-          <w:lang w:val="en"/>
-        </w:rPr>
-        <w:t>effect&lt;a</w:t>
-      </w:r>
-      <w:proofErr w:type="gramStart"/>
-      <w:r>
-        <w:rPr>
-          <w:rFonts w:ascii="Consolas" w:hAnsi="Consolas" w:cs="Consolas"/>
-          <w:iCs/>
-          <w:lang w:val="en"/>
-        </w:rPr>
-        <w:t>&gt; :</w:t>
-      </w:r>
-      <w:proofErr w:type="gramEnd"/>
-      <w:r>
-        <w:rPr>
-          <w:rFonts w:ascii="Consolas" w:hAnsi="Consolas" w:cs="Consolas"/>
-          <w:iCs/>
-          <w:lang w:val="en"/>
-        </w:rPr>
-        <w:t xml:space="preserve"> Value&lt;a&gt; -&gt; Effect = </w:t>
-      </w:r>
-      <w:r>
-        <w:rPr>
-          <w:rFonts w:ascii="Consolas" w:hAnsi="Consolas" w:cs="Consolas"/>
-          <w:iCs/>
-          <w:lang w:val="en"/>
-        </w:rPr>
-        <w:t>...</w:t>
-      </w:r>
-    </w:p>
-    <w:p>
-      <w:pPr>
-        <w:autoSpaceDE w:val="0"/>
-        <w:autoSpaceDN w:val="0"/>
-        <w:adjustRightInd w:val="0"/>
-        <w:spacing w:after="0" w:line="240" w:lineRule="auto"/>
-        <w:rPr>
-          <w:rFonts w:ascii="Consolas" w:hAnsi="Consolas" w:cs="Consolas"/>
-          <w:iCs/>
-          <w:lang w:val="en"/>
-        </w:rPr>
-      </w:pPr>
-    </w:p>
-    <w:p>
-      <w:pPr>
-        <w:autoSpaceDE w:val="0"/>
-        <w:autoSpaceDN w:val="0"/>
-        <w:adjustRightInd w:val="0"/>
-        <w:spacing w:after="0" w:line="240" w:lineRule="auto"/>
-        <w:rPr>
-          <w:rFonts w:ascii="Consolas" w:hAnsi="Consolas" w:cs="Consolas"/>
-          <w:iCs/>
-          <w:lang w:val="en"/>
-        </w:rPr>
-      </w:pPr>
-      <w:r>
-        <w:rPr>
-          <w:rFonts w:ascii="Consolas" w:hAnsi="Consolas" w:cs="Consolas"/>
-          <w:iCs/>
-          <w:lang w:val="en"/>
-        </w:rPr>
-        <w:t>// A stream abstraction.</w:t>
-      </w:r>
-    </w:p>
-    <w:p>
-      <w:pPr>
-        <w:autoSpaceDE w:val="0"/>
-        <w:autoSpaceDN w:val="0"/>
-        <w:adjustRightInd w:val="0"/>
-        <w:spacing w:after="0" w:line="240" w:lineRule="auto"/>
-        <w:rPr>
-          <w:rFonts w:ascii="Consolas" w:hAnsi="Consolas" w:cs="Consolas"/>
-          <w:iCs/>
-          <w:lang w:val="en"/>
-        </w:rPr>
-      </w:pPr>
-      <w:r>
-        <w:rPr>
-          <w:rFonts w:ascii="Consolas" w:hAnsi="Consolas" w:cs="Consolas"/>
-          <w:b/>
-          <w:iCs/>
-          <w:lang w:val="en"/>
-        </w:rPr>
-        <w:t>type Stream&lt;a&gt;</w:t>
-      </w:r>
-    </w:p>
-    <w:p>
-      <w:pPr>
-        <w:autoSpaceDE w:val="0"/>
-        <w:autoSpaceDN w:val="0"/>
-        <w:adjustRightInd w:val="0"/>
-        <w:spacing w:after="0" w:line="240" w:lineRule="auto"/>
-        <w:rPr>
-          <w:rFonts w:ascii="Consolas" w:hAnsi="Consolas" w:cs="Consolas"/>
-          <w:b/>
-          <w:iCs/>
-          <w:lang w:val="en"/>
-        </w:rPr>
-      </w:pPr>
-      <w:proofErr w:type="spellStart"/>
-      <w:r>
-        <w:rPr>
-          <w:rFonts w:ascii="Consolas" w:hAnsi="Consolas" w:cs="Consolas"/>
-          <w:iCs/>
-          <w:lang w:val="en"/>
-        </w:rPr>
-        <w:t>fold</w:t>
-      </w:r>
-      <w:r>
-        <w:rPr>
-          <w:rFonts w:ascii="Consolas" w:hAnsi="Consolas" w:cs="Consolas"/>
-          <w:iCs/>
-          <w:lang w:val="en"/>
-        </w:rPr>
-        <w:t>Stream</w:t>
-      </w:r>
-      <w:proofErr w:type="spellEnd"/>
-      <w:r>
-        <w:rPr>
-          <w:rFonts w:ascii="Consolas" w:hAnsi="Consolas" w:cs="Consolas"/>
-          <w:iCs/>
-          <w:lang w:val="en"/>
-        </w:rPr>
-        <w:t>&lt;a, b</w:t>
-      </w:r>
-      <w:proofErr w:type="gramStart"/>
-      <w:r>
-        <w:rPr>
-          <w:rFonts w:ascii="Consolas" w:hAnsi="Consolas" w:cs="Consolas"/>
-          <w:iCs/>
-          <w:lang w:val="en"/>
-        </w:rPr>
-        <w:t>&gt; :</w:t>
-      </w:r>
-      <w:proofErr w:type="gramEnd"/>
-      <w:r>
-        <w:rPr>
-          <w:rFonts w:ascii="Consolas" w:hAnsi="Consolas" w:cs="Consolas"/>
-          <w:iCs/>
-          <w:lang w:val="en"/>
-        </w:rPr>
-        <w:t xml:space="preserve"> (</w:t>
-      </w:r>
-      <w:r>
-        <w:rPr>
-          <w:rFonts w:ascii="Consolas" w:hAnsi="Consolas" w:cs="Consolas"/>
-          <w:lang w:val="en"/>
-        </w:rPr>
-        <w:t>Value</w:t>
-      </w:r>
-      <w:r>
-        <w:rPr>
-          <w:rFonts w:ascii="Consolas" w:hAnsi="Consolas" w:cs="Consolas"/>
-          <w:iCs/>
-          <w:lang w:val="en"/>
-        </w:rPr>
-        <w:t>&lt;a&gt; -&gt; b) -&gt; Stream&lt;a&gt; -&gt; b</w:t>
-      </w:r>
-      <w:r>
-        <w:rPr>
-          <w:rFonts w:ascii="Consolas" w:hAnsi="Consolas" w:cs="Consolas"/>
-          <w:iCs/>
-          <w:lang w:val="en"/>
-        </w:rPr>
-        <w:t xml:space="preserve"> = </w:t>
-      </w:r>
-      <w:r>
-        <w:rPr>
-          <w:rFonts w:ascii="Consolas" w:hAnsi="Consolas" w:cs="Consolas"/>
-          <w:iCs/>
-          <w:lang w:val="en"/>
-        </w:rPr>
-        <w:t>...</w:t>
-      </w:r>
-      <w:r>
-        <w:rPr>
-          <w:rFonts w:ascii="Consolas" w:hAnsi="Consolas" w:cs="Consolas"/>
-          <w:b/>
-          <w:iCs/>
-          <w:lang w:val="en"/>
-        </w:rPr>
-        <w:t xml:space="preserve"> </w:t>
-      </w:r>
-    </w:p>
-    <w:p>
-      <w:pPr>
-        <w:autoSpaceDE w:val="0"/>
-        <w:autoSpaceDN w:val="0"/>
-        <w:adjustRightInd w:val="0"/>
-        <w:spacing w:after="0" w:line="240" w:lineRule="auto"/>
-        <w:rPr>
-          <w:rFonts w:ascii="Consolas" w:hAnsi="Consolas" w:cs="Consolas"/>
-          <w:iCs/>
-          <w:lang w:val="en"/>
-        </w:rPr>
-      </w:pPr>
-      <w:proofErr w:type="spellStart"/>
-      <w:r>
-        <w:rPr>
-          <w:rFonts w:ascii="Consolas" w:hAnsi="Consolas" w:cs="Consolas"/>
-          <w:iCs/>
-          <w:lang w:val="en"/>
-        </w:rPr>
-        <w:t>mapStream</w:t>
-      </w:r>
-      <w:proofErr w:type="spellEnd"/>
-      <w:r>
-        <w:rPr>
-          <w:rFonts w:ascii="Consolas" w:hAnsi="Consolas" w:cs="Consolas"/>
-          <w:iCs/>
-          <w:lang w:val="en"/>
-        </w:rPr>
-        <w:t>&lt;a</w:t>
-      </w:r>
-      <w:proofErr w:type="gramStart"/>
-      <w:r>
-        <w:rPr>
-          <w:rFonts w:ascii="Consolas" w:hAnsi="Consolas" w:cs="Consolas"/>
-          <w:iCs/>
-          <w:lang w:val="en"/>
-        </w:rPr>
-        <w:t>&gt; :</w:t>
-      </w:r>
-      <w:proofErr w:type="gramEnd"/>
-      <w:r>
-        <w:rPr>
-          <w:rFonts w:ascii="Consolas" w:hAnsi="Consolas" w:cs="Consolas"/>
-          <w:iCs/>
-          <w:lang w:val="en"/>
-        </w:rPr>
-        <w:t xml:space="preserve"> (a -&gt; b) -&gt; Stream&lt;a&gt; -&gt; Stream&lt;b&gt; = </w:t>
-      </w:r>
-      <w:r>
-        <w:rPr>
-          <w:rFonts w:ascii="Consolas" w:hAnsi="Consolas" w:cs="Consolas"/>
-          <w:iCs/>
-          <w:lang w:val="en"/>
-        </w:rPr>
-        <w:t>...</w:t>
-      </w:r>
-    </w:p>
-    <w:p>
-      <w:pPr>
-        <w:autoSpaceDE w:val="0"/>
-        <w:autoSpaceDN w:val="0"/>
-        <w:adjustRightInd w:val="0"/>
-        <w:spacing w:after="0" w:line="240" w:lineRule="auto"/>
-        <w:rPr>
-          <w:rFonts w:ascii="Consolas" w:hAnsi="Consolas" w:cs="Consolas"/>
-          <w:iCs/>
-          <w:lang w:val="en"/>
-        </w:rPr>
-      </w:pPr>
-      <w:proofErr w:type="spellStart"/>
-      <w:r>
-        <w:rPr>
-          <w:rFonts w:ascii="Consolas" w:hAnsi="Consolas" w:cs="Consolas"/>
-          <w:iCs/>
-          <w:lang w:val="en"/>
-        </w:rPr>
-        <w:t>filter</w:t>
-      </w:r>
-      <w:r>
-        <w:rPr>
-          <w:rFonts w:ascii="Consolas" w:hAnsi="Consolas" w:cs="Consolas"/>
-          <w:iCs/>
-          <w:lang w:val="en"/>
-        </w:rPr>
-        <w:t>Stream</w:t>
-      </w:r>
-      <w:proofErr w:type="spellEnd"/>
-      <w:r>
-        <w:rPr>
-          <w:rFonts w:ascii="Consolas" w:hAnsi="Consolas" w:cs="Consolas"/>
-          <w:iCs/>
-          <w:lang w:val="en"/>
-        </w:rPr>
-        <w:t>&lt;a</w:t>
-      </w:r>
-      <w:proofErr w:type="gramStart"/>
-      <w:r>
-        <w:rPr>
-          <w:rFonts w:ascii="Consolas" w:hAnsi="Consolas" w:cs="Consolas"/>
-          <w:iCs/>
-          <w:lang w:val="en"/>
-        </w:rPr>
-        <w:t>&gt; :</w:t>
-      </w:r>
-      <w:proofErr w:type="gramEnd"/>
-      <w:r>
-        <w:rPr>
-          <w:rFonts w:ascii="Consolas" w:hAnsi="Consolas" w:cs="Consolas"/>
-          <w:iCs/>
-          <w:lang w:val="en"/>
-        </w:rPr>
-        <w:t xml:space="preserve"> (a -&gt; </w:t>
-      </w:r>
-      <w:r>
-        <w:rPr>
-          <w:rFonts w:ascii="Consolas" w:hAnsi="Consolas" w:cs="Consolas"/>
-          <w:iCs/>
-          <w:lang w:val="en"/>
-        </w:rPr>
-        <w:t>Bool</w:t>
-      </w:r>
-      <w:r>
-        <w:rPr>
-          <w:rFonts w:ascii="Consolas" w:hAnsi="Consolas" w:cs="Consolas"/>
-          <w:iCs/>
-          <w:lang w:val="en"/>
-        </w:rPr>
-        <w:t>) -&gt; Stream&lt;a&gt; -&gt; Stream&lt;</w:t>
-      </w:r>
-      <w:r>
-        <w:rPr>
-          <w:rFonts w:ascii="Consolas" w:hAnsi="Consolas" w:cs="Consolas"/>
-          <w:iCs/>
-          <w:lang w:val="en"/>
-        </w:rPr>
-        <w:t>a</w:t>
-      </w:r>
-      <w:r>
-        <w:rPr>
-          <w:rFonts w:ascii="Consolas" w:hAnsi="Consolas" w:cs="Consolas"/>
-          <w:iCs/>
-          <w:lang w:val="en"/>
-        </w:rPr>
-        <w:t xml:space="preserve">&gt; = </w:t>
-      </w:r>
-      <w:r>
-        <w:rPr>
-          <w:rFonts w:ascii="Consolas" w:hAnsi="Consolas" w:cs="Consolas"/>
-          <w:iCs/>
-          <w:lang w:val="en"/>
-        </w:rPr>
-        <w:t>...</w:t>
-      </w:r>
-    </w:p>
-    <w:p>
-      <w:pPr>
-        <w:autoSpaceDE w:val="0"/>
-        <w:autoSpaceDN w:val="0"/>
-        <w:adjustRightInd w:val="0"/>
-        <w:spacing w:after="0" w:line="240" w:lineRule="auto"/>
-        <w:rPr>
-          <w:rFonts w:ascii="Consolas" w:hAnsi="Consolas" w:cs="Consolas"/>
-          <w:iCs/>
-          <w:lang w:val="en"/>
-        </w:rPr>
-      </w:pPr>
-      <w:proofErr w:type="spellStart"/>
-      <w:r>
-        <w:rPr>
-          <w:rFonts w:ascii="Consolas" w:hAnsi="Consolas" w:cs="Consolas"/>
-          <w:iCs/>
-          <w:lang w:val="en"/>
-        </w:rPr>
-        <w:t>product</w:t>
-      </w:r>
-      <w:r>
-        <w:rPr>
-          <w:rFonts w:ascii="Consolas" w:hAnsi="Consolas" w:cs="Consolas"/>
-          <w:iCs/>
-          <w:lang w:val="en"/>
-        </w:rPr>
-        <w:t>Stream</w:t>
-      </w:r>
-      <w:proofErr w:type="spellEnd"/>
-      <w:r>
-        <w:rPr>
-          <w:rFonts w:ascii="Consolas" w:hAnsi="Consolas" w:cs="Consolas"/>
-          <w:iCs/>
-          <w:lang w:val="en"/>
-        </w:rPr>
-        <w:t>&lt;a, b</w:t>
-      </w:r>
-      <w:proofErr w:type="gramStart"/>
-      <w:r>
-        <w:rPr>
-          <w:rFonts w:ascii="Consolas" w:hAnsi="Consolas" w:cs="Consolas"/>
-          <w:iCs/>
-          <w:lang w:val="en"/>
-        </w:rPr>
-        <w:t>&gt; :</w:t>
-      </w:r>
-      <w:proofErr w:type="gramEnd"/>
-      <w:r>
-        <w:rPr>
-          <w:rFonts w:ascii="Consolas" w:hAnsi="Consolas" w:cs="Consolas"/>
-          <w:iCs/>
-          <w:lang w:val="en"/>
-        </w:rPr>
-        <w:t xml:space="preserve"> Stream&lt;a&gt; -&gt; Stream&lt;b&gt; -&gt; Stream&lt;a * b&gt;</w:t>
-      </w:r>
-      <w:r>
-        <w:rPr>
-          <w:rFonts w:ascii="Consolas" w:hAnsi="Consolas" w:cs="Consolas"/>
-          <w:iCs/>
-          <w:lang w:val="en"/>
-        </w:rPr>
-        <w:t xml:space="preserve"> = </w:t>
-      </w:r>
-      <w:r>
-        <w:rPr>
-          <w:rFonts w:ascii="Consolas" w:hAnsi="Consolas" w:cs="Consolas"/>
-          <w:iCs/>
-          <w:lang w:val="en"/>
-        </w:rPr>
-        <w:t>...</w:t>
-      </w:r>
-    </w:p>
-    <w:p>
-      <w:pPr>
-        <w:autoSpaceDE w:val="0"/>
-        <w:autoSpaceDN w:val="0"/>
-        <w:adjustRightInd w:val="0"/>
-        <w:spacing w:after="0" w:line="240" w:lineRule="auto"/>
-        <w:rPr>
-          <w:rFonts w:ascii="Consolas" w:hAnsi="Consolas" w:cs="Consolas"/>
-          <w:iCs/>
-          <w:lang w:val="en"/>
-        </w:rPr>
-      </w:pPr>
-      <w:proofErr w:type="spellStart"/>
-      <w:r>
-        <w:rPr>
-          <w:rFonts w:ascii="Consolas" w:hAnsi="Consolas" w:cs="Consolas"/>
-          <w:iCs/>
-          <w:lang w:val="en"/>
-        </w:rPr>
-        <w:t>sum</w:t>
-      </w:r>
-      <w:r>
-        <w:rPr>
-          <w:rFonts w:ascii="Consolas" w:hAnsi="Consolas" w:cs="Consolas"/>
-          <w:iCs/>
-          <w:lang w:val="en"/>
-        </w:rPr>
-        <w:t>Stream</w:t>
-      </w:r>
-      <w:proofErr w:type="spellEnd"/>
-      <w:r>
-        <w:rPr>
-          <w:rFonts w:ascii="Consolas" w:hAnsi="Consolas" w:cs="Consolas"/>
-          <w:iCs/>
-          <w:lang w:val="en"/>
-        </w:rPr>
-        <w:t>&lt;a, b</w:t>
-      </w:r>
-      <w:proofErr w:type="gramStart"/>
-      <w:r>
-        <w:rPr>
-          <w:rFonts w:ascii="Consolas" w:hAnsi="Consolas" w:cs="Consolas"/>
-          <w:iCs/>
-          <w:lang w:val="en"/>
-        </w:rPr>
-        <w:t>&gt; :</w:t>
-      </w:r>
-      <w:proofErr w:type="gramEnd"/>
-      <w:r>
-        <w:rPr>
-          <w:rFonts w:ascii="Consolas" w:hAnsi="Consolas" w:cs="Consolas"/>
-          <w:iCs/>
-          <w:lang w:val="en"/>
-        </w:rPr>
-        <w:t xml:space="preserve"> Stream&lt;a&gt; -&gt; Stream&lt;b&gt; -&gt; Stream&lt;a | b&gt;</w:t>
-      </w:r>
-      <w:r>
-        <w:rPr>
-          <w:rFonts w:ascii="Consolas" w:hAnsi="Consolas" w:cs="Consolas"/>
-          <w:iCs/>
-          <w:lang w:val="en"/>
-        </w:rPr>
-        <w:t xml:space="preserve"> = </w:t>
-      </w:r>
-      <w:r>
-        <w:rPr>
-          <w:rFonts w:ascii="Consolas" w:hAnsi="Consolas" w:cs="Consolas"/>
-          <w:iCs/>
-          <w:lang w:val="en"/>
-        </w:rPr>
-        <w:t>...</w:t>
-      </w:r>
-    </w:p>
-    <w:p>
-      <w:pPr>
-        <w:autoSpaceDE w:val="0"/>
-        <w:autoSpaceDN w:val="0"/>
-        <w:adjustRightInd w:val="0"/>
-        <w:spacing w:after="0" w:line="240" w:lineRule="auto"/>
-        <w:rPr>
-          <w:rFonts w:ascii="Consolas" w:hAnsi="Consolas" w:cs="Consolas"/>
-          <w:iCs/>
-          <w:lang w:val="en"/>
-        </w:rPr>
-      </w:pPr>
-      <w:proofErr w:type="spellStart"/>
-      <w:r>
-        <w:rPr>
-          <w:rFonts w:ascii="Consolas" w:hAnsi="Consolas" w:cs="Consolas"/>
-          <w:iCs/>
-          <w:lang w:val="en"/>
-        </w:rPr>
-        <w:t>eventStream</w:t>
-      </w:r>
-      <w:proofErr w:type="spellEnd"/>
-      <w:r>
-        <w:rPr>
-          <w:rFonts w:ascii="Consolas" w:hAnsi="Consolas" w:cs="Consolas"/>
-          <w:iCs/>
-          <w:lang w:val="en"/>
-        </w:rPr>
-        <w:t>&lt;a</w:t>
-      </w:r>
-      <w:proofErr w:type="gramStart"/>
-      <w:r>
-        <w:rPr>
-          <w:rFonts w:ascii="Consolas" w:hAnsi="Consolas" w:cs="Consolas"/>
-          <w:iCs/>
-          <w:lang w:val="en"/>
-        </w:rPr>
-        <w:t>&gt; :</w:t>
-      </w:r>
-      <w:proofErr w:type="gramEnd"/>
-      <w:r>
-        <w:rPr>
-          <w:rFonts w:ascii="Consolas" w:hAnsi="Consolas" w:cs="Consolas"/>
-          <w:iCs/>
-          <w:lang w:val="en"/>
-        </w:rPr>
-        <w:t xml:space="preserve"> Address -&gt; Stream&lt;a&gt;</w:t>
-      </w:r>
-      <w:r>
-        <w:rPr>
-          <w:rFonts w:ascii="Consolas" w:hAnsi="Consolas" w:cs="Consolas"/>
-          <w:iCs/>
-          <w:lang w:val="en"/>
-        </w:rPr>
-        <w:t xml:space="preserve"> = </w:t>
-      </w:r>
-      <w:r>
-        <w:rPr>
-          <w:rFonts w:ascii="Consolas" w:hAnsi="Consolas" w:cs="Consolas"/>
-          <w:iCs/>
-          <w:lang w:val="en"/>
-        </w:rPr>
-        <w:t>...</w:t>
-      </w:r>
-    </w:p>
-    <w:p>
-      <w:pPr>
-        <w:autoSpaceDE w:val="0"/>
-        <w:autoSpaceDN w:val="0"/>
-        <w:adjustRightInd w:val="0"/>
-        <w:spacing w:after="0" w:line="240" w:lineRule="auto"/>
-        <w:rPr>
-          <w:rFonts w:ascii="Consolas" w:hAnsi="Consolas" w:cs="Consolas"/>
-          <w:iCs/>
-          <w:lang w:val="en"/>
-        </w:rPr>
-      </w:pPr>
-      <w:proofErr w:type="spellStart"/>
-      <w:r>
-        <w:rPr>
-          <w:rFonts w:ascii="Consolas" w:hAnsi="Consolas" w:cs="Consolas"/>
-          <w:iCs/>
-          <w:lang w:val="en"/>
-        </w:rPr>
-        <w:t>propertyStream</w:t>
-      </w:r>
-      <w:proofErr w:type="spellEnd"/>
-      <w:r>
-        <w:rPr>
-          <w:rFonts w:ascii="Consolas" w:hAnsi="Consolas" w:cs="Consolas"/>
-          <w:iCs/>
-          <w:lang w:val="en"/>
-        </w:rPr>
-        <w:t>&lt;a</w:t>
-      </w:r>
-      <w:proofErr w:type="gramStart"/>
-      <w:r>
-        <w:rPr>
-          <w:rFonts w:ascii="Consolas" w:hAnsi="Consolas" w:cs="Consolas"/>
-          <w:iCs/>
-          <w:lang w:val="en"/>
-        </w:rPr>
-        <w:t>&gt; :</w:t>
-      </w:r>
-      <w:proofErr w:type="gramEnd"/>
-      <w:r>
-        <w:rPr>
-          <w:rFonts w:ascii="Consolas" w:hAnsi="Consolas" w:cs="Consolas"/>
-          <w:iCs/>
-          <w:lang w:val="en"/>
-        </w:rPr>
-        <w:t xml:space="preserve"> Name -&gt; Relation -&gt; Stream&lt;a&gt;</w:t>
-      </w:r>
-      <w:r>
-        <w:rPr>
-          <w:rFonts w:ascii="Consolas" w:hAnsi="Consolas" w:cs="Consolas"/>
-          <w:iCs/>
-          <w:lang w:val="en"/>
-        </w:rPr>
-        <w:t xml:space="preserve"> = </w:t>
-      </w:r>
-      <w:r>
-        <w:rPr>
-          <w:rFonts w:ascii="Consolas" w:hAnsi="Consolas" w:cs="Consolas"/>
-          <w:iCs/>
-          <w:lang w:val="en"/>
-        </w:rPr>
-        <w:t>...</w:t>
-      </w:r>
-    </w:p>
-    <w:p>
-      <w:pPr>
-        <w:autoSpaceDE w:val="0"/>
-        <w:autoSpaceDN w:val="0"/>
-        <w:adjustRightInd w:val="0"/>
-        <w:spacing w:after="0" w:line="240" w:lineRule="auto"/>
-        <w:rPr>
-          <w:rFonts w:ascii="Consolas" w:hAnsi="Consolas" w:cs="Consolas"/>
-          <w:iCs/>
-          <w:lang w:val="en"/>
-        </w:rPr>
-      </w:pPr>
-    </w:p>
-    <w:p>
-      <w:pPr>
-        <w:autoSpaceDE w:val="0"/>
-        <w:autoSpaceDN w:val="0"/>
-        <w:adjustRightInd w:val="0"/>
-        <w:spacing w:after="0" w:line="240" w:lineRule="auto"/>
-        <w:rPr>
-          <w:rFonts w:ascii="Consolas" w:hAnsi="Consolas" w:cs="Consolas"/>
-          <w:iCs/>
-          <w:lang w:val="en"/>
-        </w:rPr>
-      </w:pPr>
-      <w:r>
-        <w:rPr>
-          <w:rFonts w:ascii="Consolas" w:hAnsi="Consolas" w:cs="Consolas"/>
-          <w:iCs/>
-          <w:lang w:val="en"/>
-        </w:rPr>
-        <w:t xml:space="preserve">// </w:t>
-      </w:r>
-      <w:r>
-        <w:rPr>
-          <w:rFonts w:ascii="Consolas" w:hAnsi="Consolas" w:cs="Consolas"/>
-          <w:iCs/>
-          <w:lang w:val="en"/>
-        </w:rPr>
-        <w:t>Domain</w:t>
-      </w:r>
-      <w:r>
-        <w:rPr>
-          <w:rFonts w:ascii="Consolas" w:hAnsi="Consolas" w:cs="Consolas"/>
-          <w:iCs/>
-          <w:lang w:val="en"/>
-        </w:rPr>
-        <w:t>-level</w:t>
-      </w:r>
-      <w:r>
-        <w:rPr>
-          <w:rFonts w:ascii="Consolas" w:hAnsi="Consolas" w:cs="Consolas"/>
-          <w:iCs/>
-          <w:lang w:val="en"/>
-        </w:rPr>
-        <w:t xml:space="preserve"> functions.</w:t>
-      </w:r>
-    </w:p>
-    <w:p>
-      <w:pPr>
-        <w:autoSpaceDE w:val="0"/>
-        <w:autoSpaceDN w:val="0"/>
-        <w:adjustRightInd w:val="0"/>
-        <w:spacing w:after="0" w:line="240" w:lineRule="auto"/>
-        <w:rPr>
-          <w:rFonts w:ascii="Consolas" w:hAnsi="Consolas" w:cs="Consolas"/>
-          <w:lang w:val="en"/>
-        </w:rPr>
-      </w:pPr>
-      <w:r>
-        <w:rPr>
-          <w:rFonts w:ascii="Consolas" w:hAnsi="Consolas" w:cs="Consolas"/>
-          <w:lang w:val="en"/>
-        </w:rPr>
-        <w:t xml:space="preserve">define </w:t>
-      </w:r>
-      <w:r>
-        <w:rPr>
-          <w:rFonts w:ascii="Consolas" w:hAnsi="Consolas" w:cs="Consolas"/>
-          <w:lang w:val="en"/>
-        </w:rPr>
-        <w:t>name value = declare</w:t>
-      </w:r>
-      <w:r>
-        <w:rPr>
-          <w:rFonts w:ascii="Consolas" w:hAnsi="Consolas" w:cs="Consolas"/>
-          <w:lang w:val="en"/>
-        </w:rPr>
-        <w:t xml:space="preserve"> name value</w:t>
-      </w:r>
-    </w:p>
-    <w:p>
-      <w:pPr>
-        <w:autoSpaceDE w:val="0"/>
-        <w:autoSpaceDN w:val="0"/>
-        <w:adjustRightInd w:val="0"/>
-        <w:spacing w:after="0" w:line="240" w:lineRule="auto"/>
-        <w:rPr>
-          <w:rFonts w:ascii="Consolas" w:hAnsi="Consolas" w:cs="Consolas"/>
-          <w:iCs/>
-          <w:lang w:val="en"/>
-        </w:rPr>
-      </w:pPr>
-      <w:r>
-        <w:rPr>
-          <w:rFonts w:ascii="Consolas" w:hAnsi="Consolas" w:cs="Consolas"/>
-          <w:iCs/>
-          <w:lang w:val="en"/>
-        </w:rPr>
-        <w:t>v</w:t>
-      </w:r>
-      <w:r>
-        <w:rPr>
-          <w:rFonts w:ascii="Consolas" w:hAnsi="Consolas" w:cs="Consolas"/>
-          <w:lang w:val="en"/>
-        </w:rPr>
-        <w:t>ariable name stream = d</w:t>
-      </w:r>
-      <w:r>
-        <w:rPr>
-          <w:rFonts w:ascii="Consolas" w:hAnsi="Consolas" w:cs="Consolas"/>
-          <w:lang w:val="en"/>
-        </w:rPr>
-        <w:t>eclare</w:t>
-      </w:r>
-      <w:r>
-        <w:rPr>
-          <w:rFonts w:ascii="Consolas" w:hAnsi="Consolas" w:cs="Consolas"/>
-          <w:lang w:val="en"/>
-        </w:rPr>
-        <w:t xml:space="preserve"> name stream</w:t>
-      </w:r>
-    </w:p>
-    <w:p>
-      <w:pPr>
-        <w:autoSpaceDE w:val="0"/>
-        <w:autoSpaceDN w:val="0"/>
-        <w:adjustRightInd w:val="0"/>
-        <w:spacing w:after="0" w:line="240" w:lineRule="auto"/>
-        <w:rPr>
-          <w:rFonts w:ascii="Consolas" w:hAnsi="Consolas" w:cs="Consolas"/>
-          <w:iCs/>
-          <w:lang w:val="en"/>
-        </w:rPr>
-      </w:pPr>
-      <w:r>
-        <w:rPr>
-          <w:rFonts w:ascii="Consolas" w:hAnsi="Consolas" w:cs="Consolas"/>
-          <w:iCs/>
-          <w:lang w:val="en"/>
-        </w:rPr>
-        <w:t xml:space="preserve">equate name relation stream = </w:t>
-      </w:r>
-      <w:proofErr w:type="spellStart"/>
-      <w:r>
-        <w:rPr>
-          <w:rFonts w:ascii="Consolas" w:hAnsi="Consolas" w:cs="Consolas"/>
-          <w:iCs/>
-          <w:lang w:val="en"/>
-        </w:rPr>
-        <w:t>foldStream</w:t>
-      </w:r>
-      <w:proofErr w:type="spellEnd"/>
-      <w:r>
-        <w:rPr>
-          <w:rFonts w:ascii="Consolas" w:hAnsi="Consolas" w:cs="Consolas"/>
-          <w:iCs/>
-          <w:lang w:val="en"/>
-        </w:rPr>
-        <w:t xml:space="preserve"> (</w:t>
-      </w:r>
-      <w:r>
-        <w:rPr>
-          <w:rFonts w:ascii="Consolas" w:hAnsi="Consolas" w:cs="Consolas"/>
-          <w:iCs/>
-          <w:lang w:val="en"/>
-        </w:rPr>
-        <w:t>set</w:t>
-      </w:r>
-      <w:r>
-        <w:rPr>
-          <w:rFonts w:ascii="Consolas" w:hAnsi="Consolas" w:cs="Consolas"/>
-          <w:iCs/>
-          <w:lang w:val="en"/>
-        </w:rPr>
-        <w:t xml:space="preserve"> name relation) stream</w:t>
-      </w:r>
-    </w:p>
-    <w:p>
-      <w:pPr>
-        <w:autoSpaceDE w:val="0"/>
-        <w:autoSpaceDN w:val="0"/>
-        <w:adjustRightInd w:val="0"/>
-        <w:spacing w:after="0" w:line="240" w:lineRule="auto"/>
-        <w:rPr>
-          <w:rFonts w:ascii="Consolas" w:hAnsi="Consolas" w:cs="Consolas"/>
-          <w:lang w:val="en"/>
-        </w:rPr>
-      </w:pPr>
-      <w:r>
-        <w:rPr>
-          <w:rFonts w:ascii="Consolas" w:hAnsi="Consolas" w:cs="Consolas"/>
-          <w:iCs/>
-          <w:lang w:val="en"/>
-        </w:rPr>
-        <w:t xml:space="preserve">handle command </w:t>
-      </w:r>
-      <w:r>
-        <w:rPr>
-          <w:rFonts w:ascii="Consolas" w:hAnsi="Consolas" w:cs="Consolas"/>
-          <w:iCs/>
-          <w:lang w:val="en"/>
-        </w:rPr>
-        <w:t xml:space="preserve">stream </w:t>
-      </w:r>
-      <w:r>
-        <w:rPr>
-          <w:rFonts w:ascii="Consolas" w:hAnsi="Consolas" w:cs="Consolas"/>
-          <w:iCs/>
-          <w:lang w:val="en"/>
-        </w:rPr>
-        <w:t xml:space="preserve">= </w:t>
-      </w:r>
-      <w:proofErr w:type="spellStart"/>
-      <w:r>
-        <w:rPr>
-          <w:rFonts w:ascii="Consolas" w:hAnsi="Consolas" w:cs="Consolas"/>
-          <w:iCs/>
-          <w:lang w:val="en"/>
-        </w:rPr>
-        <w:t>foldStream</w:t>
-      </w:r>
-      <w:proofErr w:type="spellEnd"/>
-      <w:r>
-        <w:rPr>
-          <w:rFonts w:ascii="Consolas" w:hAnsi="Consolas" w:cs="Consolas"/>
-          <w:iCs/>
-          <w:lang w:val="en"/>
-        </w:rPr>
-        <w:t xml:space="preserve"> </w:t>
-      </w:r>
-      <w:r>
-        <w:rPr>
-          <w:rFonts w:ascii="Consolas" w:hAnsi="Consolas" w:cs="Consolas"/>
-          <w:iCs/>
-          <w:lang w:val="en"/>
-        </w:rPr>
-        <w:t>effect</w:t>
-      </w:r>
-      <w:r>
-        <w:rPr>
-          <w:rFonts w:ascii="Consolas" w:hAnsi="Consolas" w:cs="Consolas"/>
-          <w:iCs/>
-          <w:lang w:val="en"/>
-        </w:rPr>
-        <w:t xml:space="preserve"> stream</w:t>
-      </w:r>
     </w:p>
     <w:sectPr>
       <w:pgSz w:w="12240" w:h="15840"/>

</xml_diff>